<commit_message>
updating logbook at survey section
</commit_message>
<xml_diff>
--- a/Kelompok Developer/Logbook.docx
+++ b/Kelompok Developer/Logbook.docx
@@ -393,6 +393,7 @@
           <w:lang w:val="en-ID"/>
         </w:rPr>
       </w:pPr>
+      <w:proofErr w:type="spellStart"/>
       <w:r>
         <w:rPr>
           <w:rFonts w:ascii="Times" w:hAnsi="Times" w:cs="Times"/>
@@ -400,8 +401,9 @@
           <w:szCs w:val="32"/>
           <w:lang w:val="en-ID"/>
         </w:rPr>
-        <w:t>Sistem Transaksional Pemesanan Makanan</w:t>
-      </w:r>
+        <w:t>Sistem</w:t>
+      </w:r>
+      <w:proofErr w:type="spellEnd"/>
       <w:r>
         <w:rPr>
           <w:rFonts w:ascii="Times" w:hAnsi="Times" w:cs="Times"/>
@@ -409,9 +411,79 @@
           <w:szCs w:val="32"/>
           <w:lang w:val="en-ID"/>
         </w:rPr>
+        <w:t xml:space="preserve"> </w:t>
+      </w:r>
+      <w:proofErr w:type="spellStart"/>
+      <w:r>
+        <w:rPr>
+          <w:rFonts w:ascii="Times" w:hAnsi="Times" w:cs="Times"/>
+          <w:sz w:val="32"/>
+          <w:szCs w:val="32"/>
+          <w:lang w:val="en-ID"/>
+        </w:rPr>
+        <w:t>Transaksional</w:t>
+      </w:r>
+      <w:proofErr w:type="spellEnd"/>
+      <w:r>
+        <w:rPr>
+          <w:rFonts w:ascii="Times" w:hAnsi="Times" w:cs="Times"/>
+          <w:sz w:val="32"/>
+          <w:szCs w:val="32"/>
+          <w:lang w:val="en-ID"/>
+        </w:rPr>
+        <w:t xml:space="preserve"> </w:t>
+      </w:r>
+      <w:proofErr w:type="spellStart"/>
+      <w:r>
+        <w:rPr>
+          <w:rFonts w:ascii="Times" w:hAnsi="Times" w:cs="Times"/>
+          <w:sz w:val="32"/>
+          <w:szCs w:val="32"/>
+          <w:lang w:val="en-ID"/>
+        </w:rPr>
+        <w:t>Pemesanan</w:t>
+      </w:r>
+      <w:proofErr w:type="spellEnd"/>
+      <w:r>
+        <w:rPr>
+          <w:rFonts w:ascii="Times" w:hAnsi="Times" w:cs="Times"/>
+          <w:sz w:val="32"/>
+          <w:szCs w:val="32"/>
+          <w:lang w:val="en-ID"/>
+        </w:rPr>
+        <w:t xml:space="preserve"> </w:t>
+      </w:r>
+      <w:proofErr w:type="spellStart"/>
+      <w:r>
+        <w:rPr>
+          <w:rFonts w:ascii="Times" w:hAnsi="Times" w:cs="Times"/>
+          <w:sz w:val="32"/>
+          <w:szCs w:val="32"/>
+          <w:lang w:val="en-ID"/>
+        </w:rPr>
+        <w:t>Makanan</w:t>
+      </w:r>
+      <w:proofErr w:type="spellEnd"/>
+      <w:r>
+        <w:rPr>
+          <w:rFonts w:ascii="Times" w:hAnsi="Times" w:cs="Times"/>
+          <w:sz w:val="32"/>
+          <w:szCs w:val="32"/>
+          <w:lang w:val="en-ID"/>
+        </w:rPr>
         <w:br/>
+      </w:r>
+      <w:proofErr w:type="spellStart"/>
+      <w:r>
+        <w:rPr>
+          <w:rFonts w:ascii="Times" w:hAnsi="Times" w:cs="Times"/>
+          <w:sz w:val="32"/>
+          <w:szCs w:val="32"/>
+          <w:lang w:val="en-ID"/>
+        </w:rPr>
         <w:t>IBKOnline</w:t>
       </w:r>
+      <w:proofErr w:type="spellEnd"/>
     </w:p>
     <w:p>
       <w:pPr>
@@ -505,13 +577,23 @@
           <w:lang w:val="id-ID"/>
         </w:rPr>
       </w:pPr>
+      <w:proofErr w:type="spellStart"/>
       <w:r>
         <w:rPr>
           <w:rFonts w:ascii="Times" w:hAnsi="Times" w:cs="Times"/>
           <w:szCs w:val="24"/>
           <w:lang w:val="en-ID"/>
         </w:rPr>
-        <w:t>Rangga Kusuma D</w:t>
+        <w:t>Rangga</w:t>
+      </w:r>
+      <w:proofErr w:type="spellEnd"/>
+      <w:r>
+        <w:rPr>
+          <w:rFonts w:ascii="Times" w:hAnsi="Times" w:cs="Times"/>
+          <w:szCs w:val="24"/>
+          <w:lang w:val="en-ID"/>
+        </w:rPr>
+        <w:t xml:space="preserve"> Kusuma D</w:t>
       </w:r>
       <w:r>
         <w:rPr>
@@ -560,36 +642,57 @@
           <w:lang w:val="id-ID"/>
         </w:rPr>
       </w:pPr>
+      <w:proofErr w:type="spellStart"/>
       <w:r>
         <w:rPr>
           <w:rFonts w:ascii="Times" w:hAnsi="Times" w:cs="Times"/>
           <w:szCs w:val="24"/>
           <w:lang w:val="en-ID"/>
         </w:rPr>
-        <w:t>Bagas Yanuar S</w:t>
-      </w:r>
+        <w:t>Bagas</w:t>
+      </w:r>
+      <w:proofErr w:type="spellEnd"/>
       <w:r>
         <w:rPr>
           <w:rFonts w:ascii="Times" w:hAnsi="Times" w:cs="Times"/>
           <w:szCs w:val="24"/>
           <w:lang w:val="en-ID"/>
         </w:rPr>
-        <w:tab/>
-      </w:r>
+        <w:t xml:space="preserve"> </w:t>
+      </w:r>
+      <w:proofErr w:type="spellStart"/>
       <w:r>
         <w:rPr>
           <w:rFonts w:ascii="Times" w:hAnsi="Times" w:cs="Times"/>
           <w:szCs w:val="24"/>
           <w:lang w:val="en-ID"/>
         </w:rPr>
-        <w:tab/>
-      </w:r>
+        <w:t>Yanuar</w:t>
+      </w:r>
+      <w:proofErr w:type="spellEnd"/>
       <w:r>
         <w:rPr>
           <w:rFonts w:ascii="Times" w:hAnsi="Times" w:cs="Times"/>
           <w:szCs w:val="24"/>
           <w:lang w:val="en-ID"/>
         </w:rPr>
+        <w:t xml:space="preserve"> S</w:t>
+      </w:r>
+      <w:r>
+        <w:rPr>
+          <w:rFonts w:ascii="Times" w:hAnsi="Times" w:cs="Times"/>
+          <w:szCs w:val="24"/>
+          <w:lang w:val="en-ID"/>
+        </w:rPr>
+        <w:tab/>
+      </w:r>
+      <w:r>
+        <w:rPr>
+          <w:rFonts w:ascii="Times" w:hAnsi="Times" w:cs="Times"/>
+          <w:szCs w:val="24"/>
+          <w:lang w:val="en-ID"/>
+        </w:rPr>
+        <w:tab/>
         <w:t>0</w:t>
       </w:r>
       <w:r>
@@ -615,21 +718,23 @@
           <w:lang w:val="id-ID"/>
         </w:rPr>
       </w:pPr>
+      <w:proofErr w:type="spellStart"/>
       <w:r>
         <w:rPr>
           <w:rFonts w:ascii="Times" w:hAnsi="Times" w:cs="Times"/>
           <w:szCs w:val="24"/>
           <w:lang w:val="en-ID"/>
         </w:rPr>
-        <w:t>Ersad Ahmad I</w:t>
-      </w:r>
+        <w:t>Ersad</w:t>
+      </w:r>
+      <w:proofErr w:type="spellEnd"/>
       <w:r>
         <w:rPr>
           <w:rFonts w:ascii="Times" w:hAnsi="Times" w:cs="Times"/>
           <w:szCs w:val="24"/>
           <w:lang w:val="en-ID"/>
         </w:rPr>
-        <w:tab/>
+        <w:t xml:space="preserve"> Ahmad I</w:t>
       </w:r>
       <w:r>
         <w:rPr>
@@ -645,6 +750,7 @@
           <w:szCs w:val="24"/>
           <w:lang w:val="en-ID"/>
         </w:rPr>
+        <w:tab/>
         <w:t>0</w:t>
       </w:r>
       <w:r>
@@ -856,24 +962,12 @@
         </w:rPr>
         <w:t>SURABAYA 2018</w:t>
       </w:r>
-    </w:p>
-    <w:p>
-      <w:pPr>
-        <w:spacing w:after="0" w:line="240" w:lineRule="auto"/>
-        <w:jc w:val="center"/>
+      <w:r>
         <w:rPr>
           <w:rFonts w:ascii="Franklin Gothic Heavy" w:hAnsi="Franklin Gothic Heavy"/>
           <w:sz w:val="24"/>
           <w:szCs w:val="24"/>
         </w:rPr>
-      </w:pPr>
-      <w:r>
-        <w:rPr>
-          <w:rFonts w:ascii="Franklin Gothic Heavy" w:hAnsi="Franklin Gothic Heavy"/>
-          <w:sz w:val="24"/>
-          <w:szCs w:val="24"/>
-        </w:rPr>
-        <w:lastRenderedPageBreak/>
         <w:br w:type="page"/>
       </w:r>
     </w:p>
@@ -985,6 +1079,7 @@
                 <w:szCs w:val="24"/>
               </w:rPr>
             </w:pPr>
+            <w:proofErr w:type="spellStart"/>
             <w:r>
               <w:rPr>
                 <w:rFonts w:ascii="Times New Roman" w:hAnsi="Times New Roman" w:cs="Times New Roman"/>
@@ -994,6 +1089,7 @@
               </w:rPr>
               <w:t>Tanggal</w:t>
             </w:r>
+            <w:proofErr w:type="spellEnd"/>
           </w:p>
         </w:tc>
         <w:tc>
@@ -1011,6 +1107,7 @@
                 <w:szCs w:val="24"/>
               </w:rPr>
             </w:pPr>
+            <w:proofErr w:type="spellStart"/>
             <w:r>
               <w:rPr>
                 <w:rFonts w:ascii="Times New Roman" w:hAnsi="Times New Roman" w:cs="Times New Roman"/>
@@ -1020,6 +1117,7 @@
               </w:rPr>
               <w:t>Kegiatan</w:t>
             </w:r>
+            <w:proofErr w:type="spellEnd"/>
           </w:p>
         </w:tc>
       </w:tr>
@@ -1046,11 +1144,6 @@
               <w:t>1</w:t>
             </w:r>
           </w:p>
-        </w:tc>
-        <w:tc>
-          <w:tcPr>
-            <w:tcW w:w="1848" w:type="dxa"/>
-          </w:tcPr>
           <w:p>
             <w:pPr>
               <w:spacing w:before="40" w:after="40"/>
@@ -1060,6 +1153,269 @@
               </w:rPr>
             </w:pPr>
           </w:p>
+          <w:p>
+            <w:pPr>
+              <w:spacing w:before="40" w:after="40"/>
+              <w:jc w:val="center"/>
+              <w:rPr>
+                <w:rFonts w:ascii="Times New Roman" w:hAnsi="Times New Roman" w:cs="Times New Roman"/>
+              </w:rPr>
+            </w:pPr>
+          </w:p>
+          <w:p>
+            <w:pPr>
+              <w:spacing w:before="40" w:after="40"/>
+              <w:jc w:val="center"/>
+              <w:rPr>
+                <w:rFonts w:ascii="Times New Roman" w:hAnsi="Times New Roman" w:cs="Times New Roman"/>
+              </w:rPr>
+            </w:pPr>
+          </w:p>
+          <w:p>
+            <w:pPr>
+              <w:spacing w:before="40" w:after="40"/>
+              <w:jc w:val="center"/>
+              <w:rPr>
+                <w:rFonts w:ascii="Times New Roman" w:hAnsi="Times New Roman" w:cs="Times New Roman"/>
+              </w:rPr>
+            </w:pPr>
+          </w:p>
+          <w:p>
+            <w:pPr>
+              <w:spacing w:before="40" w:after="40"/>
+              <w:jc w:val="center"/>
+              <w:rPr>
+                <w:rFonts w:ascii="Times New Roman" w:hAnsi="Times New Roman" w:cs="Times New Roman"/>
+              </w:rPr>
+            </w:pPr>
+          </w:p>
+          <w:p>
+            <w:pPr>
+              <w:spacing w:before="40" w:after="40"/>
+              <w:jc w:val="center"/>
+              <w:rPr>
+                <w:rFonts w:ascii="Times New Roman" w:hAnsi="Times New Roman" w:cs="Times New Roman"/>
+              </w:rPr>
+            </w:pPr>
+            <w:r>
+              <w:rPr>
+                <w:rFonts w:ascii="Times New Roman" w:hAnsi="Times New Roman" w:cs="Times New Roman"/>
+              </w:rPr>
+              <w:t>2</w:t>
+            </w:r>
+          </w:p>
+          <w:p>
+            <w:pPr>
+              <w:spacing w:before="40" w:after="40"/>
+              <w:jc w:val="center"/>
+              <w:rPr>
+                <w:rFonts w:ascii="Times New Roman" w:hAnsi="Times New Roman" w:cs="Times New Roman"/>
+              </w:rPr>
+            </w:pPr>
+          </w:p>
+          <w:p>
+            <w:pPr>
+              <w:spacing w:before="40" w:after="40"/>
+              <w:jc w:val="center"/>
+              <w:rPr>
+                <w:rFonts w:ascii="Times New Roman" w:hAnsi="Times New Roman" w:cs="Times New Roman"/>
+              </w:rPr>
+            </w:pPr>
+          </w:p>
+          <w:p>
+            <w:pPr>
+              <w:spacing w:before="40" w:after="40"/>
+              <w:jc w:val="center"/>
+              <w:rPr>
+                <w:rFonts w:ascii="Times New Roman" w:hAnsi="Times New Roman" w:cs="Times New Roman"/>
+              </w:rPr>
+            </w:pPr>
+            <w:r>
+              <w:rPr>
+                <w:rFonts w:ascii="Times New Roman" w:hAnsi="Times New Roman" w:cs="Times New Roman"/>
+              </w:rPr>
+              <w:t>3</w:t>
+            </w:r>
+          </w:p>
+          <w:p>
+            <w:pPr>
+              <w:spacing w:before="40" w:after="40"/>
+              <w:jc w:val="center"/>
+              <w:rPr>
+                <w:rFonts w:ascii="Times New Roman" w:hAnsi="Times New Roman" w:cs="Times New Roman"/>
+              </w:rPr>
+            </w:pPr>
+          </w:p>
+          <w:p>
+            <w:pPr>
+              <w:spacing w:before="40" w:after="40"/>
+              <w:jc w:val="center"/>
+              <w:rPr>
+                <w:rFonts w:ascii="Times New Roman" w:hAnsi="Times New Roman" w:cs="Times New Roman"/>
+              </w:rPr>
+            </w:pPr>
+          </w:p>
+          <w:p>
+            <w:pPr>
+              <w:spacing w:before="40" w:after="40"/>
+              <w:jc w:val="center"/>
+              <w:rPr>
+                <w:rFonts w:ascii="Times New Roman" w:hAnsi="Times New Roman" w:cs="Times New Roman"/>
+              </w:rPr>
+            </w:pPr>
+            <w:r>
+              <w:rPr>
+                <w:rFonts w:ascii="Times New Roman" w:hAnsi="Times New Roman" w:cs="Times New Roman"/>
+              </w:rPr>
+              <w:t>4</w:t>
+            </w:r>
+          </w:p>
+        </w:tc>
+        <w:tc>
+          <w:tcPr>
+            <w:tcW w:w="1848" w:type="dxa"/>
+          </w:tcPr>
+          <w:p>
+            <w:pPr>
+              <w:spacing w:before="40" w:after="40"/>
+              <w:jc w:val="center"/>
+              <w:rPr>
+                <w:rFonts w:ascii="Times New Roman" w:hAnsi="Times New Roman" w:cs="Times New Roman"/>
+              </w:rPr>
+            </w:pPr>
+            <w:r>
+              <w:rPr>
+                <w:rFonts w:ascii="Times New Roman" w:hAnsi="Times New Roman" w:cs="Times New Roman"/>
+              </w:rPr>
+              <w:t>9 April 2020</w:t>
+            </w:r>
+          </w:p>
+          <w:p>
+            <w:pPr>
+              <w:spacing w:before="40" w:after="40"/>
+              <w:jc w:val="center"/>
+              <w:rPr>
+                <w:rFonts w:ascii="Times New Roman" w:hAnsi="Times New Roman" w:cs="Times New Roman"/>
+              </w:rPr>
+            </w:pPr>
+          </w:p>
+          <w:p>
+            <w:pPr>
+              <w:spacing w:before="40" w:after="40"/>
+              <w:jc w:val="center"/>
+              <w:rPr>
+                <w:rFonts w:ascii="Times New Roman" w:hAnsi="Times New Roman" w:cs="Times New Roman"/>
+              </w:rPr>
+            </w:pPr>
+          </w:p>
+          <w:p>
+            <w:pPr>
+              <w:spacing w:before="40" w:after="40"/>
+              <w:jc w:val="center"/>
+              <w:rPr>
+                <w:rFonts w:ascii="Times New Roman" w:hAnsi="Times New Roman" w:cs="Times New Roman"/>
+              </w:rPr>
+            </w:pPr>
+          </w:p>
+          <w:p>
+            <w:pPr>
+              <w:spacing w:before="40" w:after="40"/>
+              <w:jc w:val="center"/>
+              <w:rPr>
+                <w:rFonts w:ascii="Times New Roman" w:hAnsi="Times New Roman" w:cs="Times New Roman"/>
+              </w:rPr>
+            </w:pPr>
+          </w:p>
+          <w:p>
+            <w:pPr>
+              <w:spacing w:before="40" w:after="40"/>
+              <w:jc w:val="center"/>
+              <w:rPr>
+                <w:rFonts w:ascii="Times New Roman" w:hAnsi="Times New Roman" w:cs="Times New Roman"/>
+              </w:rPr>
+            </w:pPr>
+          </w:p>
+          <w:p>
+            <w:pPr>
+              <w:spacing w:before="40" w:after="40"/>
+              <w:jc w:val="center"/>
+              <w:rPr>
+                <w:rFonts w:ascii="Times New Roman" w:hAnsi="Times New Roman" w:cs="Times New Roman"/>
+              </w:rPr>
+            </w:pPr>
+            <w:r>
+              <w:rPr>
+                <w:rFonts w:ascii="Times New Roman" w:hAnsi="Times New Roman" w:cs="Times New Roman"/>
+              </w:rPr>
+              <w:t>9 April 2020</w:t>
+            </w:r>
+          </w:p>
+          <w:p>
+            <w:pPr>
+              <w:spacing w:before="40" w:after="40"/>
+              <w:jc w:val="center"/>
+              <w:rPr>
+                <w:rFonts w:ascii="Times New Roman" w:hAnsi="Times New Roman" w:cs="Times New Roman"/>
+              </w:rPr>
+            </w:pPr>
+          </w:p>
+          <w:p>
+            <w:pPr>
+              <w:spacing w:before="40" w:after="40"/>
+              <w:jc w:val="center"/>
+              <w:rPr>
+                <w:rFonts w:ascii="Times New Roman" w:hAnsi="Times New Roman" w:cs="Times New Roman"/>
+              </w:rPr>
+            </w:pPr>
+          </w:p>
+          <w:p>
+            <w:pPr>
+              <w:spacing w:before="40" w:after="40"/>
+              <w:jc w:val="center"/>
+              <w:rPr>
+                <w:rFonts w:ascii="Times New Roman" w:hAnsi="Times New Roman" w:cs="Times New Roman"/>
+              </w:rPr>
+            </w:pPr>
+            <w:r>
+              <w:rPr>
+                <w:rFonts w:ascii="Times New Roman" w:hAnsi="Times New Roman" w:cs="Times New Roman"/>
+              </w:rPr>
+              <w:t>9 April 2020</w:t>
+            </w:r>
+          </w:p>
+          <w:p>
+            <w:pPr>
+              <w:spacing w:before="40" w:after="40"/>
+              <w:jc w:val="center"/>
+              <w:rPr>
+                <w:rFonts w:ascii="Times New Roman" w:hAnsi="Times New Roman" w:cs="Times New Roman"/>
+              </w:rPr>
+            </w:pPr>
+          </w:p>
+          <w:p>
+            <w:pPr>
+              <w:spacing w:before="40" w:after="40"/>
+              <w:jc w:val="center"/>
+              <w:rPr>
+                <w:rFonts w:ascii="Times New Roman" w:hAnsi="Times New Roman" w:cs="Times New Roman"/>
+              </w:rPr>
+            </w:pPr>
+          </w:p>
+          <w:p>
+            <w:pPr>
+              <w:spacing w:before="40" w:after="40"/>
+              <w:jc w:val="center"/>
+              <w:rPr>
+                <w:rFonts w:ascii="Times New Roman" w:hAnsi="Times New Roman" w:cs="Times New Roman"/>
+              </w:rPr>
+            </w:pPr>
+            <w:r>
+              <w:rPr>
+                <w:rFonts w:ascii="Times New Roman" w:hAnsi="Times New Roman" w:cs="Times New Roman"/>
+              </w:rPr>
+              <w:t>10 April 2020</w:t>
+            </w:r>
+          </w:p>
         </w:tc>
         <w:tc>
           <w:tcPr>
@@ -1072,11 +1428,67 @@
                 <w:rFonts w:ascii="Times New Roman" w:hAnsi="Times New Roman" w:cs="Times New Roman"/>
               </w:rPr>
             </w:pPr>
-            <w:r>
-              <w:rPr>
-                <w:rFonts w:ascii="Times New Roman" w:hAnsi="Times New Roman" w:cs="Times New Roman"/>
-              </w:rPr>
-              <w:t>Catatan: ….</w:t>
+            <w:proofErr w:type="spellStart"/>
+            <w:r>
+              <w:rPr>
+                <w:rFonts w:ascii="Times New Roman" w:hAnsi="Times New Roman" w:cs="Times New Roman"/>
+              </w:rPr>
+              <w:t>Catatan</w:t>
+            </w:r>
+            <w:proofErr w:type="spellEnd"/>
+            <w:r>
+              <w:rPr>
+                <w:rFonts w:ascii="Times New Roman" w:hAnsi="Times New Roman" w:cs="Times New Roman"/>
+              </w:rPr>
+              <w:t xml:space="preserve">: </w:t>
+            </w:r>
+            <w:proofErr w:type="spellStart"/>
+            <w:r>
+              <w:rPr>
+                <w:rFonts w:ascii="Times New Roman" w:hAnsi="Times New Roman" w:cs="Times New Roman"/>
+              </w:rPr>
+              <w:t>Penyebaran</w:t>
+            </w:r>
+            <w:proofErr w:type="spellEnd"/>
+            <w:r>
+              <w:rPr>
+                <w:rFonts w:ascii="Times New Roman" w:hAnsi="Times New Roman" w:cs="Times New Roman"/>
+              </w:rPr>
+              <w:t xml:space="preserve"> </w:t>
+            </w:r>
+            <w:proofErr w:type="spellStart"/>
+            <w:r>
+              <w:rPr>
+                <w:rFonts w:ascii="Times New Roman" w:hAnsi="Times New Roman" w:cs="Times New Roman"/>
+              </w:rPr>
+              <w:t>Kuesioner</w:t>
+            </w:r>
+            <w:proofErr w:type="spellEnd"/>
+            <w:r>
+              <w:rPr>
+                <w:rFonts w:ascii="Times New Roman" w:hAnsi="Times New Roman" w:cs="Times New Roman"/>
+              </w:rPr>
+              <w:t xml:space="preserve"> Driver</w:t>
+            </w:r>
+            <w:r>
+              <w:rPr>
+                <w:rFonts w:ascii="Times New Roman" w:hAnsi="Times New Roman" w:cs="Times New Roman"/>
+              </w:rPr>
+              <w:t xml:space="preserve"> (</w:t>
+            </w:r>
+            <w:proofErr w:type="spellStart"/>
+            <w:r>
+              <w:rPr>
+                <w:rFonts w:ascii="Times New Roman" w:hAnsi="Times New Roman" w:cs="Times New Roman"/>
+              </w:rPr>
+              <w:t>Notulensi</w:t>
+            </w:r>
+            <w:proofErr w:type="spellEnd"/>
+            <w:r>
+              <w:rPr>
+                <w:rFonts w:ascii="Times New Roman" w:hAnsi="Times New Roman" w:cs="Times New Roman"/>
+              </w:rPr>
+              <w:t xml:space="preserve"> 1)</w:t>
             </w:r>
           </w:p>
           <w:p>
@@ -1086,12 +1498,1120 @@
                 <w:rFonts w:ascii="Times New Roman" w:hAnsi="Times New Roman" w:cs="Times New Roman"/>
               </w:rPr>
             </w:pPr>
-            <w:r>
-              <w:rPr>
-                <w:rFonts w:ascii="Times New Roman" w:hAnsi="Times New Roman" w:cs="Times New Roman"/>
-              </w:rPr>
-              <w:t>Dokumen Pendukung:</w:t>
-            </w:r>
+            <w:proofErr w:type="spellStart"/>
+            <w:r>
+              <w:rPr>
+                <w:rFonts w:ascii="Times New Roman" w:hAnsi="Times New Roman" w:cs="Times New Roman"/>
+              </w:rPr>
+              <w:t>Dokumen</w:t>
+            </w:r>
+            <w:proofErr w:type="spellEnd"/>
+            <w:r>
+              <w:rPr>
+                <w:rFonts w:ascii="Times New Roman" w:hAnsi="Times New Roman" w:cs="Times New Roman"/>
+              </w:rPr>
+              <w:t xml:space="preserve"> </w:t>
+            </w:r>
+            <w:proofErr w:type="spellStart"/>
+            <w:r>
+              <w:rPr>
+                <w:rFonts w:ascii="Times New Roman" w:hAnsi="Times New Roman" w:cs="Times New Roman"/>
+              </w:rPr>
+              <w:t>Pendukung</w:t>
+            </w:r>
+            <w:proofErr w:type="spellEnd"/>
+            <w:r>
+              <w:rPr>
+                <w:rFonts w:ascii="Times New Roman" w:hAnsi="Times New Roman" w:cs="Times New Roman"/>
+              </w:rPr>
+              <w:t>:</w:t>
+            </w:r>
+            <w:r>
+              <w:rPr>
+                <w:rFonts w:ascii="Times New Roman" w:hAnsi="Times New Roman" w:cs="Times New Roman"/>
+              </w:rPr>
+              <w:t xml:space="preserve"> </w:t>
+            </w:r>
+            <w:proofErr w:type="spellStart"/>
+            <w:r>
+              <w:rPr>
+                <w:rFonts w:ascii="Times New Roman" w:hAnsi="Times New Roman" w:cs="Times New Roman"/>
+              </w:rPr>
+              <w:t>Desain</w:t>
+            </w:r>
+            <w:proofErr w:type="spellEnd"/>
+            <w:r>
+              <w:rPr>
+                <w:rFonts w:ascii="Times New Roman" w:hAnsi="Times New Roman" w:cs="Times New Roman"/>
+              </w:rPr>
+              <w:t xml:space="preserve"> </w:t>
+            </w:r>
+            <w:proofErr w:type="spellStart"/>
+            <w:r>
+              <w:rPr>
+                <w:rFonts w:ascii="Times New Roman" w:hAnsi="Times New Roman" w:cs="Times New Roman"/>
+              </w:rPr>
+              <w:t>Pertanyaan</w:t>
+            </w:r>
+            <w:proofErr w:type="spellEnd"/>
+            <w:r>
+              <w:rPr>
+                <w:rFonts w:ascii="Times New Roman" w:hAnsi="Times New Roman" w:cs="Times New Roman"/>
+              </w:rPr>
+              <w:t xml:space="preserve"> Driver.docx, </w:t>
+            </w:r>
+          </w:p>
+          <w:p>
+            <w:pPr>
+              <w:spacing w:before="40" w:after="40"/>
+              <w:rPr>
+                <w:rFonts w:ascii="Times New Roman" w:hAnsi="Times New Roman" w:cs="Times New Roman"/>
+              </w:rPr>
+            </w:pPr>
+            <w:r>
+              <w:rPr>
+                <w:rFonts w:ascii="Times New Roman" w:hAnsi="Times New Roman" w:cs="Times New Roman"/>
+              </w:rPr>
+              <w:t>Logbook.docx</w:t>
+            </w:r>
+            <w:r>
+              <w:rPr>
+                <w:rFonts w:ascii="Times New Roman" w:hAnsi="Times New Roman" w:cs="Times New Roman"/>
+              </w:rPr>
+              <w:t xml:space="preserve">, </w:t>
+            </w:r>
+            <w:r>
+              <w:rPr>
+                <w:rFonts w:ascii="Times New Roman" w:hAnsi="Times New Roman" w:cs="Times New Roman"/>
+              </w:rPr>
+              <w:t>List Kebutuhan.xlsx</w:t>
+            </w:r>
+            <w:r>
+              <w:rPr>
+                <w:rFonts w:ascii="Times New Roman" w:hAnsi="Times New Roman" w:cs="Times New Roman"/>
+              </w:rPr>
+              <w:t xml:space="preserve">, </w:t>
+            </w:r>
+            <w:r>
+              <w:rPr>
+                <w:rFonts w:ascii="Times New Roman" w:hAnsi="Times New Roman" w:cs="Times New Roman"/>
+              </w:rPr>
+              <w:t xml:space="preserve">Hasil </w:t>
+            </w:r>
+            <w:proofErr w:type="spellStart"/>
+            <w:r>
+              <w:rPr>
+                <w:rFonts w:ascii="Times New Roman" w:hAnsi="Times New Roman" w:cs="Times New Roman"/>
+              </w:rPr>
+              <w:t>Mentah</w:t>
+            </w:r>
+            <w:proofErr w:type="spellEnd"/>
+            <w:r>
+              <w:rPr>
+                <w:rFonts w:ascii="Times New Roman" w:hAnsi="Times New Roman" w:cs="Times New Roman"/>
+              </w:rPr>
+              <w:t xml:space="preserve"> </w:t>
+            </w:r>
+            <w:proofErr w:type="spellStart"/>
+            <w:r>
+              <w:rPr>
+                <w:rFonts w:ascii="Times New Roman" w:hAnsi="Times New Roman" w:cs="Times New Roman"/>
+              </w:rPr>
+              <w:t>Kuesioner</w:t>
+            </w:r>
+            <w:proofErr w:type="spellEnd"/>
+            <w:r>
+              <w:rPr>
+                <w:rFonts w:ascii="Times New Roman" w:hAnsi="Times New Roman" w:cs="Times New Roman"/>
+              </w:rPr>
+              <w:t xml:space="preserve"> Driver.xlsx</w:t>
+            </w:r>
+            <w:r>
+              <w:rPr>
+                <w:rFonts w:ascii="Times New Roman" w:hAnsi="Times New Roman" w:cs="Times New Roman"/>
+              </w:rPr>
+              <w:t>,</w:t>
+            </w:r>
+            <w:r>
+              <w:rPr>
+                <w:rFonts w:ascii="Times New Roman" w:hAnsi="Times New Roman" w:cs="Times New Roman"/>
+              </w:rPr>
+              <w:t xml:space="preserve"> Hasil </w:t>
+            </w:r>
+            <w:proofErr w:type="spellStart"/>
+            <w:r>
+              <w:rPr>
+                <w:rFonts w:ascii="Times New Roman" w:hAnsi="Times New Roman" w:cs="Times New Roman"/>
+              </w:rPr>
+              <w:t>Sintesis</w:t>
+            </w:r>
+            <w:proofErr w:type="spellEnd"/>
+            <w:r>
+              <w:rPr>
+                <w:rFonts w:ascii="Times New Roman" w:hAnsi="Times New Roman" w:cs="Times New Roman"/>
+              </w:rPr>
+              <w:t xml:space="preserve"> </w:t>
+            </w:r>
+            <w:proofErr w:type="spellStart"/>
+            <w:r>
+              <w:rPr>
+                <w:rFonts w:ascii="Times New Roman" w:hAnsi="Times New Roman" w:cs="Times New Roman"/>
+              </w:rPr>
+              <w:t>Pertanyaan</w:t>
+            </w:r>
+            <w:proofErr w:type="spellEnd"/>
+            <w:r>
+              <w:rPr>
+                <w:rFonts w:ascii="Times New Roman" w:hAnsi="Times New Roman" w:cs="Times New Roman"/>
+              </w:rPr>
+              <w:t xml:space="preserve"> Driver.docx</w:t>
+            </w:r>
+            <w:r>
+              <w:rPr>
+                <w:rFonts w:ascii="Times New Roman" w:hAnsi="Times New Roman" w:cs="Times New Roman"/>
+              </w:rPr>
+              <w:t>,</w:t>
+            </w:r>
+          </w:p>
+          <w:p>
+            <w:pPr>
+              <w:spacing w:before="40" w:after="40"/>
+              <w:rPr>
+                <w:rFonts w:ascii="Times New Roman" w:hAnsi="Times New Roman" w:cs="Times New Roman"/>
+              </w:rPr>
+            </w:pPr>
+            <w:proofErr w:type="spellStart"/>
+            <w:r>
+              <w:rPr>
+                <w:rFonts w:ascii="Times New Roman" w:hAnsi="Times New Roman" w:cs="Times New Roman"/>
+              </w:rPr>
+              <w:t>Ringkasan</w:t>
+            </w:r>
+            <w:proofErr w:type="spellEnd"/>
+            <w:r>
+              <w:rPr>
+                <w:rFonts w:ascii="Times New Roman" w:hAnsi="Times New Roman" w:cs="Times New Roman"/>
+              </w:rPr>
+              <w:t xml:space="preserve"> </w:t>
+            </w:r>
+            <w:proofErr w:type="spellStart"/>
+            <w:r>
+              <w:rPr>
+                <w:rFonts w:ascii="Times New Roman" w:hAnsi="Times New Roman" w:cs="Times New Roman"/>
+              </w:rPr>
+              <w:t>Sistem</w:t>
+            </w:r>
+            <w:proofErr w:type="spellEnd"/>
+            <w:r>
+              <w:rPr>
+                <w:rFonts w:ascii="Times New Roman" w:hAnsi="Times New Roman" w:cs="Times New Roman"/>
+              </w:rPr>
+              <w:t xml:space="preserve"> dan Role Kelompok</w:t>
+            </w:r>
+            <w:r>
+              <w:rPr>
+                <w:rFonts w:ascii="Times New Roman" w:hAnsi="Times New Roman" w:cs="Times New Roman"/>
+              </w:rPr>
+              <w:t>.docx dan</w:t>
+            </w:r>
+          </w:p>
+          <w:p>
+            <w:pPr>
+              <w:spacing w:before="40" w:after="40"/>
+              <w:rPr>
+                <w:rFonts w:ascii="Times New Roman" w:hAnsi="Times New Roman" w:cs="Times New Roman"/>
+              </w:rPr>
+            </w:pPr>
+            <w:proofErr w:type="spellStart"/>
+            <w:r>
+              <w:rPr>
+                <w:rFonts w:ascii="Times New Roman" w:hAnsi="Times New Roman" w:cs="Times New Roman"/>
+              </w:rPr>
+              <w:t>Ringkasan</w:t>
+            </w:r>
+            <w:proofErr w:type="spellEnd"/>
+            <w:r>
+              <w:rPr>
+                <w:rFonts w:ascii="Times New Roman" w:hAnsi="Times New Roman" w:cs="Times New Roman"/>
+              </w:rPr>
+              <w:t xml:space="preserve"> </w:t>
+            </w:r>
+            <w:proofErr w:type="spellStart"/>
+            <w:r>
+              <w:rPr>
+                <w:rFonts w:ascii="Times New Roman" w:hAnsi="Times New Roman" w:cs="Times New Roman"/>
+              </w:rPr>
+              <w:t>Sistem</w:t>
+            </w:r>
+            <w:proofErr w:type="spellEnd"/>
+            <w:r>
+              <w:rPr>
+                <w:rFonts w:ascii="Times New Roman" w:hAnsi="Times New Roman" w:cs="Times New Roman"/>
+              </w:rPr>
+              <w:t xml:space="preserve"> dan Role </w:t>
+            </w:r>
+            <w:proofErr w:type="spellStart"/>
+            <w:r>
+              <w:rPr>
+                <w:rFonts w:ascii="Times New Roman" w:hAnsi="Times New Roman" w:cs="Times New Roman"/>
+              </w:rPr>
+              <w:t>Kelompok</w:t>
+            </w:r>
+            <w:proofErr w:type="spellEnd"/>
+            <w:r>
+              <w:rPr>
+                <w:rFonts w:ascii="Times New Roman" w:hAnsi="Times New Roman" w:cs="Times New Roman"/>
+              </w:rPr>
+              <w:t xml:space="preserve"> </w:t>
+            </w:r>
+            <w:proofErr w:type="spellStart"/>
+            <w:r>
+              <w:rPr>
+                <w:rFonts w:ascii="Times New Roman" w:hAnsi="Times New Roman" w:cs="Times New Roman"/>
+              </w:rPr>
+              <w:t>Revisi</w:t>
+            </w:r>
+            <w:proofErr w:type="spellEnd"/>
+            <w:r>
+              <w:rPr>
+                <w:rFonts w:ascii="Times New Roman" w:hAnsi="Times New Roman" w:cs="Times New Roman"/>
+              </w:rPr>
+              <w:t xml:space="preserve"> 1</w:t>
+            </w:r>
+            <w:r>
+              <w:rPr>
+                <w:rFonts w:ascii="Times New Roman" w:hAnsi="Times New Roman" w:cs="Times New Roman"/>
+              </w:rPr>
+              <w:t>.docx</w:t>
+            </w:r>
+            <w:bookmarkStart w:id="0" w:name="_GoBack"/>
+            <w:bookmarkEnd w:id="0"/>
+          </w:p>
+          <w:p>
+            <w:pPr>
+              <w:spacing w:before="40" w:after="40"/>
+              <w:rPr>
+                <w:rFonts w:ascii="Times New Roman" w:hAnsi="Times New Roman" w:cs="Times New Roman"/>
+              </w:rPr>
+            </w:pPr>
+            <w:proofErr w:type="spellStart"/>
+            <w:r>
+              <w:rPr>
+                <w:rFonts w:ascii="Times New Roman" w:hAnsi="Times New Roman" w:cs="Times New Roman"/>
+              </w:rPr>
+              <w:t>Catatan</w:t>
+            </w:r>
+            <w:proofErr w:type="spellEnd"/>
+            <w:r>
+              <w:rPr>
+                <w:rFonts w:ascii="Times New Roman" w:hAnsi="Times New Roman" w:cs="Times New Roman"/>
+              </w:rPr>
+              <w:t xml:space="preserve">: </w:t>
+            </w:r>
+            <w:proofErr w:type="spellStart"/>
+            <w:r>
+              <w:rPr>
+                <w:rFonts w:ascii="Times New Roman" w:hAnsi="Times New Roman" w:cs="Times New Roman"/>
+              </w:rPr>
+              <w:t>Wawancara</w:t>
+            </w:r>
+            <w:proofErr w:type="spellEnd"/>
+            <w:r>
+              <w:rPr>
+                <w:rFonts w:ascii="Times New Roman" w:hAnsi="Times New Roman" w:cs="Times New Roman"/>
+              </w:rPr>
+              <w:t xml:space="preserve"> Manager</w:t>
+            </w:r>
+            <w:r>
+              <w:rPr>
+                <w:rFonts w:ascii="Times New Roman" w:hAnsi="Times New Roman" w:cs="Times New Roman"/>
+              </w:rPr>
+              <w:t xml:space="preserve"> </w:t>
+            </w:r>
+            <w:r>
+              <w:rPr>
+                <w:rFonts w:ascii="Times New Roman" w:hAnsi="Times New Roman" w:cs="Times New Roman"/>
+              </w:rPr>
+              <w:t>(</w:t>
+            </w:r>
+            <w:proofErr w:type="spellStart"/>
+            <w:r>
+              <w:rPr>
+                <w:rFonts w:ascii="Times New Roman" w:hAnsi="Times New Roman" w:cs="Times New Roman"/>
+              </w:rPr>
+              <w:t>Notulensi</w:t>
+            </w:r>
+            <w:proofErr w:type="spellEnd"/>
+            <w:r>
+              <w:rPr>
+                <w:rFonts w:ascii="Times New Roman" w:hAnsi="Times New Roman" w:cs="Times New Roman"/>
+              </w:rPr>
+              <w:t xml:space="preserve"> </w:t>
+            </w:r>
+            <w:r>
+              <w:rPr>
+                <w:rFonts w:ascii="Times New Roman" w:hAnsi="Times New Roman" w:cs="Times New Roman"/>
+              </w:rPr>
+              <w:t>2</w:t>
+            </w:r>
+            <w:r>
+              <w:rPr>
+                <w:rFonts w:ascii="Times New Roman" w:hAnsi="Times New Roman" w:cs="Times New Roman"/>
+              </w:rPr>
+              <w:t>)</w:t>
+            </w:r>
+          </w:p>
+          <w:p>
+            <w:pPr>
+              <w:spacing w:before="40" w:after="40"/>
+              <w:rPr>
+                <w:rFonts w:ascii="Times New Roman" w:hAnsi="Times New Roman" w:cs="Times New Roman"/>
+              </w:rPr>
+            </w:pPr>
+            <w:proofErr w:type="spellStart"/>
+            <w:r>
+              <w:rPr>
+                <w:rFonts w:ascii="Times New Roman" w:hAnsi="Times New Roman" w:cs="Times New Roman"/>
+              </w:rPr>
+              <w:t>Dokumen</w:t>
+            </w:r>
+            <w:proofErr w:type="spellEnd"/>
+            <w:r>
+              <w:rPr>
+                <w:rFonts w:ascii="Times New Roman" w:hAnsi="Times New Roman" w:cs="Times New Roman"/>
+              </w:rPr>
+              <w:t xml:space="preserve"> </w:t>
+            </w:r>
+            <w:proofErr w:type="spellStart"/>
+            <w:r>
+              <w:rPr>
+                <w:rFonts w:ascii="Times New Roman" w:hAnsi="Times New Roman" w:cs="Times New Roman"/>
+              </w:rPr>
+              <w:t>Pendukung</w:t>
+            </w:r>
+            <w:proofErr w:type="spellEnd"/>
+            <w:r>
+              <w:rPr>
+                <w:rFonts w:ascii="Times New Roman" w:hAnsi="Times New Roman" w:cs="Times New Roman"/>
+              </w:rPr>
+              <w:t xml:space="preserve">: </w:t>
+            </w:r>
+            <w:proofErr w:type="spellStart"/>
+            <w:r>
+              <w:rPr>
+                <w:rFonts w:ascii="Times New Roman" w:hAnsi="Times New Roman" w:cs="Times New Roman"/>
+              </w:rPr>
+              <w:t>foto</w:t>
+            </w:r>
+            <w:proofErr w:type="spellEnd"/>
+            <w:r>
+              <w:rPr>
+                <w:rFonts w:ascii="Times New Roman" w:hAnsi="Times New Roman" w:cs="Times New Roman"/>
+              </w:rPr>
+              <w:t xml:space="preserve"> </w:t>
+            </w:r>
+            <w:proofErr w:type="spellStart"/>
+            <w:r>
+              <w:rPr>
+                <w:rFonts w:ascii="Times New Roman" w:hAnsi="Times New Roman" w:cs="Times New Roman"/>
+              </w:rPr>
+              <w:t>buktinya</w:t>
+            </w:r>
+            <w:proofErr w:type="spellEnd"/>
+            <w:r>
+              <w:rPr>
+                <w:rFonts w:ascii="Times New Roman" w:hAnsi="Times New Roman" w:cs="Times New Roman"/>
+              </w:rPr>
+              <w:t xml:space="preserve"> </w:t>
+            </w:r>
+            <w:proofErr w:type="spellStart"/>
+            <w:r>
+              <w:rPr>
+                <w:rFonts w:ascii="Times New Roman" w:hAnsi="Times New Roman" w:cs="Times New Roman"/>
+              </w:rPr>
+              <w:t>tulis</w:t>
+            </w:r>
+            <w:proofErr w:type="spellEnd"/>
+            <w:r>
+              <w:rPr>
+                <w:rFonts w:ascii="Times New Roman" w:hAnsi="Times New Roman" w:cs="Times New Roman"/>
+              </w:rPr>
+              <w:t xml:space="preserve">, </w:t>
+            </w:r>
+            <w:proofErr w:type="spellStart"/>
+            <w:r>
+              <w:rPr>
+                <w:rFonts w:ascii="Times New Roman" w:hAnsi="Times New Roman" w:cs="Times New Roman"/>
+              </w:rPr>
+              <w:t>rekamannya</w:t>
+            </w:r>
+            <w:proofErr w:type="spellEnd"/>
+            <w:r>
+              <w:rPr>
+                <w:rFonts w:ascii="Times New Roman" w:hAnsi="Times New Roman" w:cs="Times New Roman"/>
+              </w:rPr>
+              <w:t xml:space="preserve"> </w:t>
+            </w:r>
+            <w:proofErr w:type="spellStart"/>
+            <w:r>
+              <w:rPr>
+                <w:rFonts w:ascii="Times New Roman" w:hAnsi="Times New Roman" w:cs="Times New Roman"/>
+              </w:rPr>
+              <w:t>jg</w:t>
+            </w:r>
+            <w:proofErr w:type="spellEnd"/>
+          </w:p>
+          <w:p>
+            <w:pPr>
+              <w:spacing w:before="40" w:after="40"/>
+              <w:rPr>
+                <w:rFonts w:ascii="Times New Roman" w:hAnsi="Times New Roman" w:cs="Times New Roman"/>
+              </w:rPr>
+            </w:pPr>
+            <w:r>
+              <w:rPr>
+                <w:rFonts w:ascii="Times New Roman" w:hAnsi="Times New Roman" w:cs="Times New Roman"/>
+              </w:rPr>
+              <w:t>Logbook.docx</w:t>
+            </w:r>
+            <w:r>
+              <w:rPr>
+                <w:rFonts w:ascii="Times New Roman" w:hAnsi="Times New Roman" w:cs="Times New Roman"/>
+              </w:rPr>
+              <w:t xml:space="preserve">, </w:t>
+            </w:r>
+            <w:r>
+              <w:rPr>
+                <w:rFonts w:ascii="Times New Roman" w:hAnsi="Times New Roman" w:cs="Times New Roman"/>
+              </w:rPr>
+              <w:t>List Kebutuhan.xlsx</w:t>
+            </w:r>
+            <w:r>
+              <w:rPr>
+                <w:rFonts w:ascii="Times New Roman" w:hAnsi="Times New Roman" w:cs="Times New Roman"/>
+              </w:rPr>
+              <w:t xml:space="preserve">, </w:t>
+            </w:r>
+            <w:proofErr w:type="spellStart"/>
+            <w:r>
+              <w:rPr>
+                <w:rFonts w:ascii="Times New Roman" w:hAnsi="Times New Roman" w:cs="Times New Roman"/>
+              </w:rPr>
+              <w:t>dsb</w:t>
+            </w:r>
+            <w:proofErr w:type="spellEnd"/>
+          </w:p>
+          <w:p>
+            <w:pPr>
+              <w:spacing w:before="40" w:after="40"/>
+              <w:rPr>
+                <w:rFonts w:ascii="Times New Roman" w:hAnsi="Times New Roman" w:cs="Times New Roman"/>
+              </w:rPr>
+            </w:pPr>
+            <w:proofErr w:type="spellStart"/>
+            <w:r>
+              <w:rPr>
+                <w:rFonts w:ascii="Times New Roman" w:hAnsi="Times New Roman" w:cs="Times New Roman"/>
+              </w:rPr>
+              <w:t>Catatan</w:t>
+            </w:r>
+            <w:proofErr w:type="spellEnd"/>
+            <w:r>
+              <w:rPr>
+                <w:rFonts w:ascii="Times New Roman" w:hAnsi="Times New Roman" w:cs="Times New Roman"/>
+              </w:rPr>
+              <w:t xml:space="preserve">: </w:t>
+            </w:r>
+            <w:proofErr w:type="spellStart"/>
+            <w:r>
+              <w:rPr>
+                <w:rFonts w:ascii="Times New Roman" w:hAnsi="Times New Roman" w:cs="Times New Roman"/>
+              </w:rPr>
+              <w:t>Wawancara</w:t>
+            </w:r>
+            <w:proofErr w:type="spellEnd"/>
+            <w:r>
+              <w:rPr>
+                <w:rFonts w:ascii="Times New Roman" w:hAnsi="Times New Roman" w:cs="Times New Roman"/>
+              </w:rPr>
+              <w:t xml:space="preserve"> Cashier</w:t>
+            </w:r>
+            <w:r>
+              <w:rPr>
+                <w:rFonts w:ascii="Times New Roman" w:hAnsi="Times New Roman" w:cs="Times New Roman"/>
+              </w:rPr>
+              <w:t xml:space="preserve"> </w:t>
+            </w:r>
+            <w:r>
+              <w:rPr>
+                <w:rFonts w:ascii="Times New Roman" w:hAnsi="Times New Roman" w:cs="Times New Roman"/>
+              </w:rPr>
+              <w:t>(</w:t>
+            </w:r>
+            <w:proofErr w:type="spellStart"/>
+            <w:r>
+              <w:rPr>
+                <w:rFonts w:ascii="Times New Roman" w:hAnsi="Times New Roman" w:cs="Times New Roman"/>
+              </w:rPr>
+              <w:t>Notulensi</w:t>
+            </w:r>
+            <w:proofErr w:type="spellEnd"/>
+            <w:r>
+              <w:rPr>
+                <w:rFonts w:ascii="Times New Roman" w:hAnsi="Times New Roman" w:cs="Times New Roman"/>
+              </w:rPr>
+              <w:t xml:space="preserve"> </w:t>
+            </w:r>
+            <w:r>
+              <w:rPr>
+                <w:rFonts w:ascii="Times New Roman" w:hAnsi="Times New Roman" w:cs="Times New Roman"/>
+              </w:rPr>
+              <w:t>3</w:t>
+            </w:r>
+            <w:r>
+              <w:rPr>
+                <w:rFonts w:ascii="Times New Roman" w:hAnsi="Times New Roman" w:cs="Times New Roman"/>
+              </w:rPr>
+              <w:t>)</w:t>
+            </w:r>
+          </w:p>
+          <w:p>
+            <w:pPr>
+              <w:spacing w:before="40" w:after="40"/>
+              <w:rPr>
+                <w:rFonts w:ascii="Times New Roman" w:hAnsi="Times New Roman" w:cs="Times New Roman"/>
+              </w:rPr>
+            </w:pPr>
+            <w:proofErr w:type="spellStart"/>
+            <w:r>
+              <w:rPr>
+                <w:rFonts w:ascii="Times New Roman" w:hAnsi="Times New Roman" w:cs="Times New Roman"/>
+              </w:rPr>
+              <w:t>Dokumen</w:t>
+            </w:r>
+            <w:proofErr w:type="spellEnd"/>
+            <w:r>
+              <w:rPr>
+                <w:rFonts w:ascii="Times New Roman" w:hAnsi="Times New Roman" w:cs="Times New Roman"/>
+              </w:rPr>
+              <w:t xml:space="preserve"> </w:t>
+            </w:r>
+            <w:proofErr w:type="spellStart"/>
+            <w:r>
+              <w:rPr>
+                <w:rFonts w:ascii="Times New Roman" w:hAnsi="Times New Roman" w:cs="Times New Roman"/>
+              </w:rPr>
+              <w:t>Pendukung</w:t>
+            </w:r>
+            <w:proofErr w:type="spellEnd"/>
+            <w:r>
+              <w:rPr>
+                <w:rFonts w:ascii="Times New Roman" w:hAnsi="Times New Roman" w:cs="Times New Roman"/>
+              </w:rPr>
+              <w:t xml:space="preserve">: </w:t>
+            </w:r>
+            <w:proofErr w:type="spellStart"/>
+            <w:r>
+              <w:rPr>
+                <w:rFonts w:ascii="Times New Roman" w:hAnsi="Times New Roman" w:cs="Times New Roman"/>
+              </w:rPr>
+              <w:t>foto</w:t>
+            </w:r>
+            <w:proofErr w:type="spellEnd"/>
+            <w:r>
+              <w:rPr>
+                <w:rFonts w:ascii="Times New Roman" w:hAnsi="Times New Roman" w:cs="Times New Roman"/>
+              </w:rPr>
+              <w:t xml:space="preserve"> </w:t>
+            </w:r>
+            <w:proofErr w:type="spellStart"/>
+            <w:r>
+              <w:rPr>
+                <w:rFonts w:ascii="Times New Roman" w:hAnsi="Times New Roman" w:cs="Times New Roman"/>
+              </w:rPr>
+              <w:t>buktinya</w:t>
+            </w:r>
+            <w:proofErr w:type="spellEnd"/>
+            <w:r>
+              <w:rPr>
+                <w:rFonts w:ascii="Times New Roman" w:hAnsi="Times New Roman" w:cs="Times New Roman"/>
+              </w:rPr>
+              <w:t xml:space="preserve"> </w:t>
+            </w:r>
+            <w:proofErr w:type="spellStart"/>
+            <w:r>
+              <w:rPr>
+                <w:rFonts w:ascii="Times New Roman" w:hAnsi="Times New Roman" w:cs="Times New Roman"/>
+              </w:rPr>
+              <w:t>tulis</w:t>
+            </w:r>
+            <w:proofErr w:type="spellEnd"/>
+            <w:r>
+              <w:rPr>
+                <w:rFonts w:ascii="Times New Roman" w:hAnsi="Times New Roman" w:cs="Times New Roman"/>
+              </w:rPr>
+              <w:t xml:space="preserve">, </w:t>
+            </w:r>
+            <w:proofErr w:type="spellStart"/>
+            <w:r>
+              <w:rPr>
+                <w:rFonts w:ascii="Times New Roman" w:hAnsi="Times New Roman" w:cs="Times New Roman"/>
+              </w:rPr>
+              <w:t>rekamannya</w:t>
+            </w:r>
+            <w:proofErr w:type="spellEnd"/>
+            <w:r>
+              <w:rPr>
+                <w:rFonts w:ascii="Times New Roman" w:hAnsi="Times New Roman" w:cs="Times New Roman"/>
+              </w:rPr>
+              <w:t xml:space="preserve"> </w:t>
+            </w:r>
+            <w:proofErr w:type="spellStart"/>
+            <w:r>
+              <w:rPr>
+                <w:rFonts w:ascii="Times New Roman" w:hAnsi="Times New Roman" w:cs="Times New Roman"/>
+              </w:rPr>
+              <w:t>jg</w:t>
+            </w:r>
+            <w:proofErr w:type="spellEnd"/>
+          </w:p>
+          <w:p>
+            <w:pPr>
+              <w:spacing w:before="40" w:after="40"/>
+              <w:rPr>
+                <w:rFonts w:ascii="Times New Roman" w:hAnsi="Times New Roman" w:cs="Times New Roman"/>
+              </w:rPr>
+            </w:pPr>
+            <w:r>
+              <w:rPr>
+                <w:rFonts w:ascii="Times New Roman" w:hAnsi="Times New Roman" w:cs="Times New Roman"/>
+              </w:rPr>
+              <w:t>Logbook.docx</w:t>
+            </w:r>
+            <w:r>
+              <w:rPr>
+                <w:rFonts w:ascii="Times New Roman" w:hAnsi="Times New Roman" w:cs="Times New Roman"/>
+              </w:rPr>
+              <w:t xml:space="preserve">, </w:t>
+            </w:r>
+            <w:r>
+              <w:rPr>
+                <w:rFonts w:ascii="Times New Roman" w:hAnsi="Times New Roman" w:cs="Times New Roman"/>
+              </w:rPr>
+              <w:t>List Kebutuhan.xlsx</w:t>
+            </w:r>
+            <w:r>
+              <w:rPr>
+                <w:rFonts w:ascii="Times New Roman" w:hAnsi="Times New Roman" w:cs="Times New Roman"/>
+              </w:rPr>
+              <w:t xml:space="preserve">, </w:t>
+            </w:r>
+            <w:proofErr w:type="spellStart"/>
+            <w:r>
+              <w:rPr>
+                <w:rFonts w:ascii="Times New Roman" w:hAnsi="Times New Roman" w:cs="Times New Roman"/>
+              </w:rPr>
+              <w:t>dsb</w:t>
+            </w:r>
+            <w:proofErr w:type="spellEnd"/>
+          </w:p>
+          <w:p>
+            <w:pPr>
+              <w:spacing w:before="40" w:after="40"/>
+              <w:rPr>
+                <w:rFonts w:ascii="Times New Roman" w:hAnsi="Times New Roman" w:cs="Times New Roman"/>
+              </w:rPr>
+            </w:pPr>
+            <w:proofErr w:type="spellStart"/>
+            <w:r>
+              <w:rPr>
+                <w:rFonts w:ascii="Times New Roman" w:hAnsi="Times New Roman" w:cs="Times New Roman"/>
+              </w:rPr>
+              <w:t>Catatan</w:t>
+            </w:r>
+            <w:proofErr w:type="spellEnd"/>
+            <w:r>
+              <w:rPr>
+                <w:rFonts w:ascii="Times New Roman" w:hAnsi="Times New Roman" w:cs="Times New Roman"/>
+              </w:rPr>
+              <w:t xml:space="preserve">: </w:t>
+            </w:r>
+            <w:proofErr w:type="spellStart"/>
+            <w:r>
+              <w:rPr>
+                <w:rFonts w:ascii="Times New Roman" w:hAnsi="Times New Roman" w:cs="Times New Roman"/>
+              </w:rPr>
+              <w:t>Penyebaran</w:t>
+            </w:r>
+            <w:proofErr w:type="spellEnd"/>
+            <w:r>
+              <w:rPr>
+                <w:rFonts w:ascii="Times New Roman" w:hAnsi="Times New Roman" w:cs="Times New Roman"/>
+              </w:rPr>
+              <w:t xml:space="preserve"> </w:t>
+            </w:r>
+            <w:proofErr w:type="spellStart"/>
+            <w:r>
+              <w:rPr>
+                <w:rFonts w:ascii="Times New Roman" w:hAnsi="Times New Roman" w:cs="Times New Roman"/>
+              </w:rPr>
+              <w:t>Kuesioner</w:t>
+            </w:r>
+            <w:proofErr w:type="spellEnd"/>
+            <w:r>
+              <w:rPr>
+                <w:rFonts w:ascii="Times New Roman" w:hAnsi="Times New Roman" w:cs="Times New Roman"/>
+              </w:rPr>
+              <w:t xml:space="preserve"> Customer (</w:t>
+            </w:r>
+            <w:proofErr w:type="spellStart"/>
+            <w:r>
+              <w:rPr>
+                <w:rFonts w:ascii="Times New Roman" w:hAnsi="Times New Roman" w:cs="Times New Roman"/>
+              </w:rPr>
+              <w:t>Notulensi</w:t>
+            </w:r>
+            <w:proofErr w:type="spellEnd"/>
+            <w:r>
+              <w:rPr>
+                <w:rFonts w:ascii="Times New Roman" w:hAnsi="Times New Roman" w:cs="Times New Roman"/>
+              </w:rPr>
+              <w:t xml:space="preserve"> 4)</w:t>
+            </w:r>
+          </w:p>
+          <w:p>
+            <w:pPr>
+              <w:spacing w:before="40" w:after="40"/>
+              <w:rPr>
+                <w:rFonts w:ascii="Times New Roman" w:hAnsi="Times New Roman" w:cs="Times New Roman"/>
+              </w:rPr>
+            </w:pPr>
+            <w:proofErr w:type="spellStart"/>
+            <w:r>
+              <w:rPr>
+                <w:rFonts w:ascii="Times New Roman" w:hAnsi="Times New Roman" w:cs="Times New Roman"/>
+              </w:rPr>
+              <w:t>Dokumen</w:t>
+            </w:r>
+            <w:proofErr w:type="spellEnd"/>
+            <w:r>
+              <w:rPr>
+                <w:rFonts w:ascii="Times New Roman" w:hAnsi="Times New Roman" w:cs="Times New Roman"/>
+              </w:rPr>
+              <w:t xml:space="preserve"> </w:t>
+            </w:r>
+            <w:proofErr w:type="spellStart"/>
+            <w:r>
+              <w:rPr>
+                <w:rFonts w:ascii="Times New Roman" w:hAnsi="Times New Roman" w:cs="Times New Roman"/>
+              </w:rPr>
+              <w:t>Pendukung</w:t>
+            </w:r>
+            <w:proofErr w:type="spellEnd"/>
+            <w:r>
+              <w:rPr>
+                <w:rFonts w:ascii="Times New Roman" w:hAnsi="Times New Roman" w:cs="Times New Roman"/>
+              </w:rPr>
+              <w:t xml:space="preserve">: </w:t>
+            </w:r>
+            <w:proofErr w:type="spellStart"/>
+            <w:r>
+              <w:rPr>
+                <w:rFonts w:ascii="Times New Roman" w:hAnsi="Times New Roman" w:cs="Times New Roman"/>
+              </w:rPr>
+              <w:t>Desain</w:t>
+            </w:r>
+            <w:proofErr w:type="spellEnd"/>
+            <w:r>
+              <w:rPr>
+                <w:rFonts w:ascii="Times New Roman" w:hAnsi="Times New Roman" w:cs="Times New Roman"/>
+              </w:rPr>
+              <w:t xml:space="preserve"> </w:t>
+            </w:r>
+            <w:proofErr w:type="spellStart"/>
+            <w:r>
+              <w:rPr>
+                <w:rFonts w:ascii="Times New Roman" w:hAnsi="Times New Roman" w:cs="Times New Roman"/>
+              </w:rPr>
+              <w:t>Pertanyaan</w:t>
+            </w:r>
+            <w:proofErr w:type="spellEnd"/>
+            <w:r>
+              <w:rPr>
+                <w:rFonts w:ascii="Times New Roman" w:hAnsi="Times New Roman" w:cs="Times New Roman"/>
+              </w:rPr>
+              <w:t xml:space="preserve"> </w:t>
+            </w:r>
+            <w:r>
+              <w:rPr>
+                <w:rFonts w:ascii="Times New Roman" w:hAnsi="Times New Roman" w:cs="Times New Roman"/>
+              </w:rPr>
+              <w:t>Custom</w:t>
+            </w:r>
+            <w:r>
+              <w:rPr>
+                <w:rFonts w:ascii="Times New Roman" w:hAnsi="Times New Roman" w:cs="Times New Roman"/>
+              </w:rPr>
+              <w:t xml:space="preserve">er.docx, </w:t>
+            </w:r>
+          </w:p>
+          <w:p>
+            <w:pPr>
+              <w:spacing w:before="40" w:after="40"/>
+              <w:rPr>
+                <w:rFonts w:ascii="Times New Roman" w:hAnsi="Times New Roman" w:cs="Times New Roman"/>
+              </w:rPr>
+            </w:pPr>
+            <w:r>
+              <w:rPr>
+                <w:rFonts w:ascii="Times New Roman" w:hAnsi="Times New Roman" w:cs="Times New Roman"/>
+              </w:rPr>
+              <w:t>Logbook.docx</w:t>
+            </w:r>
+            <w:r>
+              <w:rPr>
+                <w:rFonts w:ascii="Times New Roman" w:hAnsi="Times New Roman" w:cs="Times New Roman"/>
+              </w:rPr>
+              <w:t xml:space="preserve">, </w:t>
+            </w:r>
+            <w:r>
+              <w:rPr>
+                <w:rFonts w:ascii="Times New Roman" w:hAnsi="Times New Roman" w:cs="Times New Roman"/>
+              </w:rPr>
+              <w:t>List Kebutuhan.xlsx</w:t>
+            </w:r>
+            <w:r>
+              <w:rPr>
+                <w:rFonts w:ascii="Times New Roman" w:hAnsi="Times New Roman" w:cs="Times New Roman"/>
+              </w:rPr>
+              <w:t xml:space="preserve">, </w:t>
+            </w:r>
+            <w:r>
+              <w:rPr>
+                <w:rFonts w:ascii="Times New Roman" w:hAnsi="Times New Roman" w:cs="Times New Roman"/>
+              </w:rPr>
+              <w:t xml:space="preserve">Hasil </w:t>
+            </w:r>
+            <w:proofErr w:type="spellStart"/>
+            <w:r>
+              <w:rPr>
+                <w:rFonts w:ascii="Times New Roman" w:hAnsi="Times New Roman" w:cs="Times New Roman"/>
+              </w:rPr>
+              <w:t>Mentah</w:t>
+            </w:r>
+            <w:proofErr w:type="spellEnd"/>
+            <w:r>
+              <w:rPr>
+                <w:rFonts w:ascii="Times New Roman" w:hAnsi="Times New Roman" w:cs="Times New Roman"/>
+              </w:rPr>
+              <w:t xml:space="preserve"> </w:t>
+            </w:r>
+            <w:proofErr w:type="spellStart"/>
+            <w:r>
+              <w:rPr>
+                <w:rFonts w:ascii="Times New Roman" w:hAnsi="Times New Roman" w:cs="Times New Roman"/>
+              </w:rPr>
+              <w:t>Kuesioner</w:t>
+            </w:r>
+            <w:proofErr w:type="spellEnd"/>
+            <w:r>
+              <w:rPr>
+                <w:rFonts w:ascii="Times New Roman" w:hAnsi="Times New Roman" w:cs="Times New Roman"/>
+              </w:rPr>
+              <w:t xml:space="preserve"> </w:t>
+            </w:r>
+            <w:r>
+              <w:rPr>
+                <w:rFonts w:ascii="Times New Roman" w:hAnsi="Times New Roman" w:cs="Times New Roman"/>
+              </w:rPr>
+              <w:t>Custom</w:t>
+            </w:r>
+            <w:r>
+              <w:rPr>
+                <w:rFonts w:ascii="Times New Roman" w:hAnsi="Times New Roman" w:cs="Times New Roman"/>
+              </w:rPr>
+              <w:t>er.xlsx</w:t>
+            </w:r>
+            <w:r>
+              <w:rPr>
+                <w:rFonts w:ascii="Times New Roman" w:hAnsi="Times New Roman" w:cs="Times New Roman"/>
+              </w:rPr>
+              <w:t>,</w:t>
+            </w:r>
+            <w:r>
+              <w:rPr>
+                <w:rFonts w:ascii="Times New Roman" w:hAnsi="Times New Roman" w:cs="Times New Roman"/>
+              </w:rPr>
+              <w:t xml:space="preserve"> Hasil </w:t>
+            </w:r>
+            <w:proofErr w:type="spellStart"/>
+            <w:r>
+              <w:rPr>
+                <w:rFonts w:ascii="Times New Roman" w:hAnsi="Times New Roman" w:cs="Times New Roman"/>
+              </w:rPr>
+              <w:t>Sintesis</w:t>
+            </w:r>
+            <w:proofErr w:type="spellEnd"/>
+            <w:r>
+              <w:rPr>
+                <w:rFonts w:ascii="Times New Roman" w:hAnsi="Times New Roman" w:cs="Times New Roman"/>
+              </w:rPr>
+              <w:t xml:space="preserve"> </w:t>
+            </w:r>
+            <w:proofErr w:type="spellStart"/>
+            <w:r>
+              <w:rPr>
+                <w:rFonts w:ascii="Times New Roman" w:hAnsi="Times New Roman" w:cs="Times New Roman"/>
+              </w:rPr>
+              <w:t>Pertanyaan</w:t>
+            </w:r>
+            <w:proofErr w:type="spellEnd"/>
+            <w:r>
+              <w:rPr>
+                <w:rFonts w:ascii="Times New Roman" w:hAnsi="Times New Roman" w:cs="Times New Roman"/>
+              </w:rPr>
+              <w:t xml:space="preserve"> </w:t>
+            </w:r>
+            <w:r>
+              <w:rPr>
+                <w:rFonts w:ascii="Times New Roman" w:hAnsi="Times New Roman" w:cs="Times New Roman"/>
+              </w:rPr>
+              <w:t>Custom</w:t>
+            </w:r>
+            <w:r>
+              <w:rPr>
+                <w:rFonts w:ascii="Times New Roman" w:hAnsi="Times New Roman" w:cs="Times New Roman"/>
+              </w:rPr>
+              <w:t>er.docx</w:t>
+            </w:r>
+          </w:p>
+          <w:p>
+            <w:pPr>
+              <w:spacing w:before="40" w:after="40"/>
+              <w:rPr>
+                <w:rFonts w:ascii="Times New Roman" w:hAnsi="Times New Roman" w:cs="Times New Roman"/>
+              </w:rPr>
+            </w:pPr>
+            <w:proofErr w:type="spellStart"/>
+            <w:r>
+              <w:rPr>
+                <w:rFonts w:ascii="Times New Roman" w:hAnsi="Times New Roman" w:cs="Times New Roman"/>
+              </w:rPr>
+              <w:t>Ringkasan</w:t>
+            </w:r>
+            <w:proofErr w:type="spellEnd"/>
+            <w:r>
+              <w:rPr>
+                <w:rFonts w:ascii="Times New Roman" w:hAnsi="Times New Roman" w:cs="Times New Roman"/>
+              </w:rPr>
+              <w:t xml:space="preserve"> </w:t>
+            </w:r>
+            <w:proofErr w:type="spellStart"/>
+            <w:r>
+              <w:rPr>
+                <w:rFonts w:ascii="Times New Roman" w:hAnsi="Times New Roman" w:cs="Times New Roman"/>
+              </w:rPr>
+              <w:t>Sistem</w:t>
+            </w:r>
+            <w:proofErr w:type="spellEnd"/>
+            <w:r>
+              <w:rPr>
+                <w:rFonts w:ascii="Times New Roman" w:hAnsi="Times New Roman" w:cs="Times New Roman"/>
+              </w:rPr>
+              <w:t xml:space="preserve"> dan Role Kelompok</w:t>
+            </w:r>
+            <w:r>
+              <w:rPr>
+                <w:rFonts w:ascii="Times New Roman" w:hAnsi="Times New Roman" w:cs="Times New Roman"/>
+              </w:rPr>
+              <w:t>.docx dan</w:t>
+            </w:r>
+          </w:p>
+          <w:p>
+            <w:pPr>
+              <w:spacing w:before="40" w:after="40"/>
+              <w:rPr>
+                <w:rFonts w:ascii="Times New Roman" w:hAnsi="Times New Roman" w:cs="Times New Roman"/>
+              </w:rPr>
+            </w:pPr>
+            <w:proofErr w:type="spellStart"/>
+            <w:r>
+              <w:rPr>
+                <w:rFonts w:ascii="Times New Roman" w:hAnsi="Times New Roman" w:cs="Times New Roman"/>
+              </w:rPr>
+              <w:t>Ringkasan</w:t>
+            </w:r>
+            <w:proofErr w:type="spellEnd"/>
+            <w:r>
+              <w:rPr>
+                <w:rFonts w:ascii="Times New Roman" w:hAnsi="Times New Roman" w:cs="Times New Roman"/>
+              </w:rPr>
+              <w:t xml:space="preserve"> </w:t>
+            </w:r>
+            <w:proofErr w:type="spellStart"/>
+            <w:r>
+              <w:rPr>
+                <w:rFonts w:ascii="Times New Roman" w:hAnsi="Times New Roman" w:cs="Times New Roman"/>
+              </w:rPr>
+              <w:t>Sistem</w:t>
+            </w:r>
+            <w:proofErr w:type="spellEnd"/>
+            <w:r>
+              <w:rPr>
+                <w:rFonts w:ascii="Times New Roman" w:hAnsi="Times New Roman" w:cs="Times New Roman"/>
+              </w:rPr>
+              <w:t xml:space="preserve"> dan Role </w:t>
+            </w:r>
+            <w:proofErr w:type="spellStart"/>
+            <w:r>
+              <w:rPr>
+                <w:rFonts w:ascii="Times New Roman" w:hAnsi="Times New Roman" w:cs="Times New Roman"/>
+              </w:rPr>
+              <w:t>Kelompok</w:t>
+            </w:r>
+            <w:proofErr w:type="spellEnd"/>
+            <w:r>
+              <w:rPr>
+                <w:rFonts w:ascii="Times New Roman" w:hAnsi="Times New Roman" w:cs="Times New Roman"/>
+              </w:rPr>
+              <w:t xml:space="preserve"> </w:t>
+            </w:r>
+            <w:proofErr w:type="spellStart"/>
+            <w:r>
+              <w:rPr>
+                <w:rFonts w:ascii="Times New Roman" w:hAnsi="Times New Roman" w:cs="Times New Roman"/>
+              </w:rPr>
+              <w:t>Revisi</w:t>
+            </w:r>
+            <w:proofErr w:type="spellEnd"/>
+            <w:r>
+              <w:rPr>
+                <w:rFonts w:ascii="Times New Roman" w:hAnsi="Times New Roman" w:cs="Times New Roman"/>
+              </w:rPr>
+              <w:t xml:space="preserve"> 1</w:t>
+            </w:r>
+            <w:r>
+              <w:rPr>
+                <w:rFonts w:ascii="Times New Roman" w:hAnsi="Times New Roman" w:cs="Times New Roman"/>
+              </w:rPr>
+              <w:t>.docx</w:t>
+            </w:r>
+          </w:p>
+          <w:p>
+            <w:pPr>
+              <w:spacing w:before="40" w:after="40"/>
+              <w:rPr>
+                <w:rFonts w:ascii="Times New Roman" w:hAnsi="Times New Roman" w:cs="Times New Roman"/>
+              </w:rPr>
+            </w:pPr>
+          </w:p>
+          <w:p>
+            <w:pPr>
+              <w:spacing w:before="40" w:after="40"/>
+              <w:rPr>
+                <w:rFonts w:ascii="Times New Roman" w:hAnsi="Times New Roman" w:cs="Times New Roman"/>
+              </w:rPr>
+            </w:pPr>
           </w:p>
           <w:p>
             <w:pPr>
@@ -1171,6 +2691,7 @@
                 <w:szCs w:val="24"/>
               </w:rPr>
             </w:pPr>
+            <w:proofErr w:type="spellStart"/>
             <w:r>
               <w:rPr>
                 <w:rFonts w:ascii="Times New Roman" w:hAnsi="Times New Roman" w:cs="Times New Roman"/>
@@ -1180,6 +2701,7 @@
               </w:rPr>
               <w:t>Tanggal</w:t>
             </w:r>
+            <w:proofErr w:type="spellEnd"/>
           </w:p>
         </w:tc>
         <w:tc>
@@ -1197,6 +2719,7 @@
                 <w:szCs w:val="24"/>
               </w:rPr>
             </w:pPr>
+            <w:proofErr w:type="spellStart"/>
             <w:r>
               <w:rPr>
                 <w:rFonts w:ascii="Times New Roman" w:hAnsi="Times New Roman" w:cs="Times New Roman"/>
@@ -1206,6 +2729,7 @@
               </w:rPr>
               <w:t>Kegiatan</w:t>
             </w:r>
+            <w:proofErr w:type="spellEnd"/>
           </w:p>
         </w:tc>
       </w:tr>
@@ -1278,9 +2802,14 @@
       <w:pPr>
         <w:pStyle w:val="Heading1"/>
       </w:pPr>
+      <w:proofErr w:type="spellStart"/>
       <w:r>
         <w:lastRenderedPageBreak/>
-        <w:t>Notulensi 1</w:t>
+        <w:t>Notulensi</w:t>
+      </w:r>
+      <w:proofErr w:type="spellEnd"/>
+      <w:r>
+        <w:t xml:space="preserve"> 1</w:t>
       </w:r>
     </w:p>
     <w:p>
@@ -1418,12 +2947,14 @@
                 <w:rFonts w:cstheme="minorHAnsi"/>
               </w:rPr>
             </w:pPr>
+            <w:proofErr w:type="spellStart"/>
             <w:r>
               <w:rPr>
                 <w:rFonts w:cstheme="minorHAnsi"/>
               </w:rPr>
               <w:t>Tanggal</w:t>
             </w:r>
+            <w:proofErr w:type="spellEnd"/>
           </w:p>
         </w:tc>
         <w:tc>
@@ -1527,8 +3058,18 @@
                 <w:i/>
                 <w:lang w:val="en-ID"/>
               </w:rPr>
-              <w:t>10 menit</w:t>
-            </w:r>
+              <w:t xml:space="preserve">10 </w:t>
+            </w:r>
+            <w:proofErr w:type="spellStart"/>
+            <w:r>
+              <w:rPr>
+                <w:rFonts w:cstheme="minorHAnsi"/>
+                <w:i/>
+                <w:lang w:val="en-ID"/>
+              </w:rPr>
+              <w:t>menit</w:t>
+            </w:r>
+            <w:proofErr w:type="spellEnd"/>
           </w:p>
         </w:tc>
       </w:tr>
@@ -1544,12 +3085,14 @@
                 <w:rFonts w:cstheme="minorHAnsi"/>
               </w:rPr>
             </w:pPr>
+            <w:proofErr w:type="spellStart"/>
             <w:r>
               <w:rPr>
                 <w:rFonts w:cstheme="minorHAnsi"/>
               </w:rPr>
               <w:t>Tempat</w:t>
             </w:r>
+            <w:proofErr w:type="spellEnd"/>
           </w:p>
         </w:tc>
         <w:tc>
@@ -1607,12 +3150,14 @@
                 <w:rFonts w:cstheme="minorHAnsi"/>
               </w:rPr>
             </w:pPr>
+            <w:proofErr w:type="spellStart"/>
             <w:r>
               <w:rPr>
                 <w:rFonts w:cstheme="minorHAnsi"/>
               </w:rPr>
               <w:t>Pelaksana</w:t>
             </w:r>
+            <w:proofErr w:type="spellEnd"/>
           </w:p>
         </w:tc>
         <w:tc>
@@ -1701,15 +3246,7 @@
                 <w:i/>
                 <w:lang w:val="en-ID"/>
               </w:rPr>
-              <w:t>(Driver)</w:t>
-            </w:r>
-            <w:r>
-              <w:rPr>
-                <w:rFonts w:cstheme="minorHAnsi"/>
-                <w:i/>
-                <w:lang w:val="en-ID"/>
-              </w:rPr>
-              <w:t>,</w:t>
+              <w:t>(Driver),</w:t>
             </w:r>
             <w:r>
               <w:rPr>
@@ -1749,15 +3286,7 @@
                 <w:i/>
                 <w:lang w:val="en-ID"/>
               </w:rPr>
-              <w:t>(Developer)</w:t>
-            </w:r>
-            <w:r>
-              <w:rPr>
-                <w:rFonts w:cstheme="minorHAnsi"/>
-                <w:i/>
-                <w:lang w:val="en-ID"/>
-              </w:rPr>
-              <w:t>,</w:t>
+              <w:t>(Developer),</w:t>
             </w:r>
             <w:r>
               <w:rPr>
@@ -1790,12 +3319,14 @@
                 <w:rFonts w:cstheme="minorHAnsi"/>
               </w:rPr>
             </w:pPr>
+            <w:proofErr w:type="spellStart"/>
             <w:r>
               <w:rPr>
                 <w:rFonts w:cstheme="minorHAnsi"/>
               </w:rPr>
               <w:t>Kegiatan</w:t>
             </w:r>
+            <w:proofErr w:type="spellEnd"/>
           </w:p>
         </w:tc>
         <w:tc>
@@ -1830,13 +3361,59 @@
                 <w:lang w:val="en-ID"/>
               </w:rPr>
             </w:pPr>
-            <w:r>
-              <w:rPr>
-                <w:rFonts w:cstheme="minorHAnsi"/>
-                <w:i/>
-                <w:lang w:val="en-ID"/>
-              </w:rPr>
-              <w:t>Penyebaran dan pengisian kuesioner driver</w:t>
+            <w:proofErr w:type="spellStart"/>
+            <w:r>
+              <w:rPr>
+                <w:rFonts w:cstheme="minorHAnsi"/>
+                <w:i/>
+                <w:lang w:val="en-ID"/>
+              </w:rPr>
+              <w:t>Penyebaran</w:t>
+            </w:r>
+            <w:proofErr w:type="spellEnd"/>
+            <w:r>
+              <w:rPr>
+                <w:rFonts w:cstheme="minorHAnsi"/>
+                <w:i/>
+                <w:lang w:val="en-ID"/>
+              </w:rPr>
+              <w:t xml:space="preserve"> dan </w:t>
+            </w:r>
+            <w:proofErr w:type="spellStart"/>
+            <w:r>
+              <w:rPr>
+                <w:rFonts w:cstheme="minorHAnsi"/>
+                <w:i/>
+                <w:lang w:val="en-ID"/>
+              </w:rPr>
+              <w:t>pengisian</w:t>
+            </w:r>
+            <w:proofErr w:type="spellEnd"/>
+            <w:r>
+              <w:rPr>
+                <w:rFonts w:cstheme="minorHAnsi"/>
+                <w:i/>
+                <w:lang w:val="en-ID"/>
+              </w:rPr>
+              <w:t xml:space="preserve"> </w:t>
+            </w:r>
+            <w:proofErr w:type="spellStart"/>
+            <w:r>
+              <w:rPr>
+                <w:rFonts w:cstheme="minorHAnsi"/>
+                <w:i/>
+                <w:lang w:val="en-ID"/>
+              </w:rPr>
+              <w:t>kuesioner</w:t>
+            </w:r>
+            <w:proofErr w:type="spellEnd"/>
+            <w:r>
+              <w:rPr>
+                <w:rFonts w:cstheme="minorHAnsi"/>
+                <w:i/>
+                <w:lang w:val="en-ID"/>
+              </w:rPr>
+              <w:t xml:space="preserve"> driver</w:t>
             </w:r>
           </w:p>
         </w:tc>
@@ -1857,8 +3434,16 @@
               <w:rPr>
                 <w:rFonts w:cstheme="minorHAnsi"/>
               </w:rPr>
-              <w:t>File Pendukung</w:t>
-            </w:r>
+              <w:t xml:space="preserve">File </w:t>
+            </w:r>
+            <w:proofErr w:type="spellStart"/>
+            <w:r>
+              <w:rPr>
+                <w:rFonts w:cstheme="minorHAnsi"/>
+              </w:rPr>
+              <w:t>Pendukung</w:t>
+            </w:r>
+            <w:proofErr w:type="spellEnd"/>
           </w:p>
         </w:tc>
         <w:tc>
@@ -1897,14 +3482,55 @@
                 <w:rFonts w:cstheme="minorHAnsi"/>
                 <w:lang w:val="en-ID"/>
               </w:rPr>
-              <w:t xml:space="preserve">Di Folder Kelompok Developer: </w:t>
-            </w:r>
-            <w:r>
-              <w:rPr>
-                <w:rFonts w:cstheme="minorHAnsi"/>
-                <w:lang w:val="en-ID"/>
-              </w:rPr>
-              <w:t>Desain Pertanyaan Driver.docx</w:t>
+              <w:t xml:space="preserve">Di Folder </w:t>
+            </w:r>
+            <w:proofErr w:type="spellStart"/>
+            <w:r>
+              <w:rPr>
+                <w:rFonts w:cstheme="minorHAnsi"/>
+                <w:lang w:val="en-ID"/>
+              </w:rPr>
+              <w:t>Kelompok</w:t>
+            </w:r>
+            <w:proofErr w:type="spellEnd"/>
+            <w:r>
+              <w:rPr>
+                <w:rFonts w:cstheme="minorHAnsi"/>
+                <w:lang w:val="en-ID"/>
+              </w:rPr>
+              <w:t xml:space="preserve"> Developer: </w:t>
+            </w:r>
+            <w:proofErr w:type="spellStart"/>
+            <w:r>
+              <w:rPr>
+                <w:rFonts w:cstheme="minorHAnsi"/>
+                <w:lang w:val="en-ID"/>
+              </w:rPr>
+              <w:t>Desain</w:t>
+            </w:r>
+            <w:proofErr w:type="spellEnd"/>
+            <w:r>
+              <w:rPr>
+                <w:rFonts w:cstheme="minorHAnsi"/>
+                <w:lang w:val="en-ID"/>
+              </w:rPr>
+              <w:t xml:space="preserve"> </w:t>
+            </w:r>
+            <w:proofErr w:type="spellStart"/>
+            <w:r>
+              <w:rPr>
+                <w:rFonts w:cstheme="minorHAnsi"/>
+                <w:lang w:val="en-ID"/>
+              </w:rPr>
+              <w:t>Pertanyaan</w:t>
+            </w:r>
+            <w:proofErr w:type="spellEnd"/>
+            <w:r>
+              <w:rPr>
+                <w:rFonts w:cstheme="minorHAnsi"/>
+                <w:lang w:val="en-ID"/>
+              </w:rPr>
+              <w:t xml:space="preserve"> Driver.docx</w:t>
             </w:r>
             <w:r>
               <w:rPr>
@@ -1919,12 +3545,6 @@
                 <w:lang w:val="en-ID"/>
               </w:rPr>
               <w:br/>
-            </w:r>
-            <w:r>
-              <w:rPr>
-                <w:rFonts w:cstheme="minorHAnsi"/>
-                <w:lang w:val="en-ID"/>
-              </w:rPr>
               <w:t>Logbook.docx dan List Kebutuhan.xlsx</w:t>
             </w:r>
             <w:r>
@@ -1933,14 +3553,62 @@
                 <w:lang w:val="en-ID"/>
               </w:rPr>
               <w:br/>
-              <w:t xml:space="preserve">Di Folder Kelompok Client: </w:t>
-            </w:r>
-            <w:r>
-              <w:rPr>
-                <w:rFonts w:cstheme="minorHAnsi"/>
-                <w:lang w:val="en-ID"/>
-              </w:rPr>
-              <w:t>Hasil Mentah Kuesioner Driver.xlsx</w:t>
+              <w:t xml:space="preserve">Di Folder </w:t>
+            </w:r>
+            <w:proofErr w:type="spellStart"/>
+            <w:r>
+              <w:rPr>
+                <w:rFonts w:cstheme="minorHAnsi"/>
+                <w:lang w:val="en-ID"/>
+              </w:rPr>
+              <w:t>Kelompok</w:t>
+            </w:r>
+            <w:proofErr w:type="spellEnd"/>
+            <w:r>
+              <w:rPr>
+                <w:rFonts w:cstheme="minorHAnsi"/>
+                <w:lang w:val="en-ID"/>
+              </w:rPr>
+              <w:t xml:space="preserve"> Client: </w:t>
+            </w:r>
+            <w:r>
+              <w:rPr>
+                <w:rFonts w:cstheme="minorHAnsi"/>
+                <w:lang w:val="en-ID"/>
+              </w:rPr>
+              <w:t xml:space="preserve">Hasil </w:t>
+            </w:r>
+            <w:proofErr w:type="spellStart"/>
+            <w:r>
+              <w:rPr>
+                <w:rFonts w:cstheme="minorHAnsi"/>
+                <w:lang w:val="en-ID"/>
+              </w:rPr>
+              <w:t>Mentah</w:t>
+            </w:r>
+            <w:proofErr w:type="spellEnd"/>
+            <w:r>
+              <w:rPr>
+                <w:rFonts w:cstheme="minorHAnsi"/>
+                <w:lang w:val="en-ID"/>
+              </w:rPr>
+              <w:t xml:space="preserve"> </w:t>
+            </w:r>
+            <w:proofErr w:type="spellStart"/>
+            <w:r>
+              <w:rPr>
+                <w:rFonts w:cstheme="minorHAnsi"/>
+                <w:lang w:val="en-ID"/>
+              </w:rPr>
+              <w:t>Kuesioner</w:t>
+            </w:r>
+            <w:proofErr w:type="spellEnd"/>
+            <w:r>
+              <w:rPr>
+                <w:rFonts w:cstheme="minorHAnsi"/>
+                <w:lang w:val="en-ID"/>
+              </w:rPr>
+              <w:t xml:space="preserve"> Driver.xlsx</w:t>
             </w:r>
             <w:r>
               <w:rPr>
@@ -1954,7 +3622,39 @@
                 <w:rFonts w:cstheme="minorHAnsi"/>
                 <w:lang w:val="en-ID"/>
               </w:rPr>
-              <w:t>Hasil Sintesis Pertanyaan Driver.docx</w:t>
+              <w:t xml:space="preserve">Hasil </w:t>
+            </w:r>
+            <w:proofErr w:type="spellStart"/>
+            <w:r>
+              <w:rPr>
+                <w:rFonts w:cstheme="minorHAnsi"/>
+                <w:lang w:val="en-ID"/>
+              </w:rPr>
+              <w:t>Sintesis</w:t>
+            </w:r>
+            <w:proofErr w:type="spellEnd"/>
+            <w:r>
+              <w:rPr>
+                <w:rFonts w:cstheme="minorHAnsi"/>
+                <w:lang w:val="en-ID"/>
+              </w:rPr>
+              <w:t xml:space="preserve"> </w:t>
+            </w:r>
+            <w:proofErr w:type="spellStart"/>
+            <w:r>
+              <w:rPr>
+                <w:rFonts w:cstheme="minorHAnsi"/>
+                <w:lang w:val="en-ID"/>
+              </w:rPr>
+              <w:t>Pertanyaan</w:t>
+            </w:r>
+            <w:proofErr w:type="spellEnd"/>
+            <w:r>
+              <w:rPr>
+                <w:rFonts w:cstheme="minorHAnsi"/>
+                <w:lang w:val="en-ID"/>
+              </w:rPr>
+              <w:t xml:space="preserve"> Driver.docx</w:t>
             </w:r>
           </w:p>
         </w:tc>
@@ -1979,13 +3679,41 @@
           <w:u w:val="single"/>
         </w:rPr>
       </w:pPr>
+      <w:proofErr w:type="spellStart"/>
       <w:r>
         <w:rPr>
           <w:rFonts w:cstheme="minorHAnsi"/>
           <w:b/>
           <w:u w:val="single"/>
         </w:rPr>
-        <w:t>Catatan Kemajuan:</w:t>
+        <w:t>Catatan</w:t>
+      </w:r>
+      <w:proofErr w:type="spellEnd"/>
+      <w:r>
+        <w:rPr>
+          <w:rFonts w:cstheme="minorHAnsi"/>
+          <w:b/>
+          <w:u w:val="single"/>
+        </w:rPr>
+        <w:t xml:space="preserve"> </w:t>
+      </w:r>
+      <w:proofErr w:type="spellStart"/>
+      <w:r>
+        <w:rPr>
+          <w:rFonts w:cstheme="minorHAnsi"/>
+          <w:b/>
+          <w:u w:val="single"/>
+        </w:rPr>
+        <w:t>Kemajuan</w:t>
+      </w:r>
+      <w:proofErr w:type="spellEnd"/>
+      <w:r>
+        <w:rPr>
+          <w:rFonts w:cstheme="minorHAnsi"/>
+          <w:b/>
+          <w:u w:val="single"/>
+        </w:rPr>
+        <w:t>:</w:t>
       </w:r>
     </w:p>
     <w:p>
@@ -2043,12 +3771,85 @@
           <w:lang w:val="id-ID"/>
         </w:rPr>
       </w:pPr>
-      <w:r>
-        <w:rPr>
-          <w:rFonts w:cstheme="minorHAnsi"/>
-          <w:lang w:val="id-ID"/>
-        </w:rPr>
-        <w:t>......................</w:t>
+      <w:proofErr w:type="spellStart"/>
+      <w:r>
+        <w:rPr>
+          <w:rFonts w:cstheme="minorHAnsi"/>
+          <w:lang w:val="en-ID"/>
+        </w:rPr>
+        <w:t>Mendapatkan</w:t>
+      </w:r>
+      <w:proofErr w:type="spellEnd"/>
+      <w:r>
+        <w:rPr>
+          <w:rFonts w:cstheme="minorHAnsi"/>
+          <w:lang w:val="en-ID"/>
+        </w:rPr>
+        <w:t xml:space="preserve"> </w:t>
+      </w:r>
+      <w:proofErr w:type="spellStart"/>
+      <w:r>
+        <w:rPr>
+          <w:rFonts w:cstheme="minorHAnsi"/>
+          <w:lang w:val="en-ID"/>
+        </w:rPr>
+        <w:t>kebutuhan</w:t>
+      </w:r>
+      <w:proofErr w:type="spellEnd"/>
+      <w:r>
+        <w:rPr>
+          <w:rFonts w:cstheme="minorHAnsi"/>
+          <w:lang w:val="en-ID"/>
+        </w:rPr>
+        <w:t xml:space="preserve"> driver </w:t>
+      </w:r>
+      <w:proofErr w:type="spellStart"/>
+      <w:r>
+        <w:rPr>
+          <w:rFonts w:cstheme="minorHAnsi"/>
+          <w:lang w:val="en-ID"/>
+        </w:rPr>
+        <w:t>untuk</w:t>
+      </w:r>
+      <w:proofErr w:type="spellEnd"/>
+      <w:r>
+        <w:rPr>
+          <w:rFonts w:cstheme="minorHAnsi"/>
+          <w:lang w:val="en-ID"/>
+        </w:rPr>
+        <w:t xml:space="preserve"> </w:t>
+      </w:r>
+      <w:proofErr w:type="spellStart"/>
+      <w:r>
+        <w:rPr>
+          <w:rFonts w:cstheme="minorHAnsi"/>
+          <w:lang w:val="en-ID"/>
+        </w:rPr>
+        <w:t>dilist</w:t>
+      </w:r>
+      <w:proofErr w:type="spellEnd"/>
+      <w:r>
+        <w:rPr>
+          <w:rFonts w:cstheme="minorHAnsi"/>
+          <w:lang w:val="en-ID"/>
+        </w:rPr>
+        <w:t xml:space="preserve"> pada list </w:t>
+      </w:r>
+      <w:proofErr w:type="spellStart"/>
+      <w:r>
+        <w:rPr>
+          <w:rFonts w:cstheme="minorHAnsi"/>
+          <w:lang w:val="en-ID"/>
+        </w:rPr>
+        <w:t>kebutuhan</w:t>
+      </w:r>
+      <w:proofErr w:type="spellEnd"/>
+      <w:r>
+        <w:rPr>
+          <w:rFonts w:cstheme="minorHAnsi"/>
+          <w:lang w:val="en-ID"/>
+        </w:rPr>
+        <w:t>.</w:t>
       </w:r>
     </w:p>
     <w:p>
@@ -2064,12 +3865,101 @@
           <w:lang w:val="id-ID"/>
         </w:rPr>
       </w:pPr>
-      <w:r>
-        <w:rPr>
-          <w:rFonts w:cstheme="minorHAnsi"/>
-          <w:lang w:val="id-ID"/>
-        </w:rPr>
-        <w:t>........................</w:t>
+      <w:proofErr w:type="spellStart"/>
+      <w:r>
+        <w:rPr>
+          <w:rFonts w:cstheme="minorHAnsi"/>
+          <w:lang w:val="en-ID"/>
+        </w:rPr>
+        <w:t>Mengetahui</w:t>
+      </w:r>
+      <w:proofErr w:type="spellEnd"/>
+      <w:r>
+        <w:rPr>
+          <w:rFonts w:cstheme="minorHAnsi"/>
+          <w:lang w:val="en-ID"/>
+        </w:rPr>
+        <w:t xml:space="preserve"> </w:t>
+      </w:r>
+      <w:proofErr w:type="spellStart"/>
+      <w:r>
+        <w:rPr>
+          <w:rFonts w:cstheme="minorHAnsi"/>
+          <w:lang w:val="en-ID"/>
+        </w:rPr>
+        <w:t>pengetahuan</w:t>
+      </w:r>
+      <w:proofErr w:type="spellEnd"/>
+      <w:r>
+        <w:rPr>
+          <w:rFonts w:cstheme="minorHAnsi"/>
+          <w:lang w:val="en-ID"/>
+        </w:rPr>
+        <w:t xml:space="preserve"> </w:t>
+      </w:r>
+      <w:proofErr w:type="spellStart"/>
+      <w:r>
+        <w:rPr>
+          <w:rFonts w:cstheme="minorHAnsi"/>
+          <w:lang w:val="en-ID"/>
+        </w:rPr>
+        <w:t>sebelumnya</w:t>
+      </w:r>
+      <w:proofErr w:type="spellEnd"/>
+      <w:r>
+        <w:rPr>
+          <w:rFonts w:cstheme="minorHAnsi"/>
+          <w:lang w:val="en-ID"/>
+        </w:rPr>
+        <w:t xml:space="preserve"> </w:t>
+      </w:r>
+      <w:proofErr w:type="spellStart"/>
+      <w:r>
+        <w:rPr>
+          <w:rFonts w:cstheme="minorHAnsi"/>
+          <w:lang w:val="en-ID"/>
+        </w:rPr>
+        <w:t>mengenai</w:t>
+      </w:r>
+      <w:proofErr w:type="spellEnd"/>
+      <w:r>
+        <w:rPr>
+          <w:rFonts w:cstheme="minorHAnsi"/>
+          <w:lang w:val="en-ID"/>
+        </w:rPr>
+        <w:t xml:space="preserve"> </w:t>
+      </w:r>
+      <w:proofErr w:type="spellStart"/>
+      <w:r>
+        <w:rPr>
+          <w:rFonts w:cstheme="minorHAnsi"/>
+          <w:lang w:val="en-ID"/>
+        </w:rPr>
+        <w:t>peranan</w:t>
+      </w:r>
+      <w:proofErr w:type="spellEnd"/>
+      <w:r>
+        <w:rPr>
+          <w:rFonts w:cstheme="minorHAnsi"/>
+          <w:lang w:val="en-ID"/>
+        </w:rPr>
+        <w:t xml:space="preserve"> </w:t>
+      </w:r>
+      <w:proofErr w:type="spellStart"/>
+      <w:r>
+        <w:rPr>
+          <w:rFonts w:cstheme="minorHAnsi"/>
+          <w:lang w:val="en-ID"/>
+        </w:rPr>
+        <w:t>navigasi</w:t>
+      </w:r>
+      <w:proofErr w:type="spellEnd"/>
+      <w:r>
+        <w:rPr>
+          <w:rFonts w:cstheme="minorHAnsi"/>
+          <w:lang w:val="en-ID"/>
+        </w:rPr>
+        <w:t xml:space="preserve"> pada driver.</w:t>
       </w:r>
     </w:p>
     <w:p>
@@ -2085,12 +3975,69 @@
           <w:lang w:val="id-ID"/>
         </w:rPr>
       </w:pPr>
-      <w:r>
-        <w:rPr>
-          <w:rFonts w:cstheme="minorHAnsi"/>
-          <w:lang w:val="id-ID"/>
-        </w:rPr>
-        <w:t>................................</w:t>
+      <w:proofErr w:type="spellStart"/>
+      <w:r>
+        <w:rPr>
+          <w:rFonts w:cstheme="minorHAnsi"/>
+          <w:lang w:val="en-ID"/>
+        </w:rPr>
+        <w:t>Memperkirakan</w:t>
+      </w:r>
+      <w:proofErr w:type="spellEnd"/>
+      <w:r>
+        <w:rPr>
+          <w:rFonts w:cstheme="minorHAnsi"/>
+          <w:lang w:val="en-ID"/>
+        </w:rPr>
+        <w:t xml:space="preserve"> </w:t>
+      </w:r>
+      <w:proofErr w:type="spellStart"/>
+      <w:r>
+        <w:rPr>
+          <w:rFonts w:cstheme="minorHAnsi"/>
+          <w:lang w:val="en-ID"/>
+        </w:rPr>
+        <w:t>estimasi</w:t>
+      </w:r>
+      <w:proofErr w:type="spellEnd"/>
+      <w:r>
+        <w:rPr>
+          <w:rFonts w:cstheme="minorHAnsi"/>
+          <w:lang w:val="en-ID"/>
+        </w:rPr>
+        <w:t xml:space="preserve"> </w:t>
+      </w:r>
+      <w:proofErr w:type="spellStart"/>
+      <w:r>
+        <w:rPr>
+          <w:rFonts w:cstheme="minorHAnsi"/>
+          <w:lang w:val="en-ID"/>
+        </w:rPr>
+        <w:t>biaya</w:t>
+      </w:r>
+      <w:proofErr w:type="spellEnd"/>
+      <w:r>
+        <w:rPr>
+          <w:rFonts w:cstheme="minorHAnsi"/>
+          <w:lang w:val="en-ID"/>
+        </w:rPr>
+        <w:t xml:space="preserve"> yang </w:t>
+      </w:r>
+      <w:proofErr w:type="spellStart"/>
+      <w:r>
+        <w:rPr>
+          <w:rFonts w:cstheme="minorHAnsi"/>
+          <w:lang w:val="en-ID"/>
+        </w:rPr>
+        <w:t>dikeluarkan</w:t>
+      </w:r>
+      <w:proofErr w:type="spellEnd"/>
+      <w:r>
+        <w:rPr>
+          <w:rFonts w:cstheme="minorHAnsi"/>
+          <w:lang w:val="en-ID"/>
+        </w:rPr>
+        <w:t xml:space="preserve"> driver.</w:t>
       </w:r>
     </w:p>
     <w:p>
@@ -2186,14 +4133,34 @@
                 <w:lang w:val="en-ID"/>
               </w:rPr>
             </w:pPr>
+            <w:proofErr w:type="spellStart"/>
             <w:r>
               <w:rPr>
                 <w:rFonts w:cstheme="minorHAnsi"/>
                 <w:u w:val="single"/>
                 <w:lang w:val="en-ID"/>
               </w:rPr>
-              <w:t>Rangga Kusuma Dinata</w:t>
-            </w:r>
+              <w:t>Rangga</w:t>
+            </w:r>
+            <w:proofErr w:type="spellEnd"/>
+            <w:r>
+              <w:rPr>
+                <w:rFonts w:cstheme="minorHAnsi"/>
+                <w:u w:val="single"/>
+                <w:lang w:val="en-ID"/>
+              </w:rPr>
+              <w:t xml:space="preserve"> Kusuma </w:t>
+            </w:r>
+            <w:proofErr w:type="spellStart"/>
+            <w:r>
+              <w:rPr>
+                <w:rFonts w:cstheme="minorHAnsi"/>
+                <w:u w:val="single"/>
+                <w:lang w:val="en-ID"/>
+              </w:rPr>
+              <w:t>Dinata</w:t>
+            </w:r>
+            <w:proofErr w:type="spellEnd"/>
           </w:p>
           <w:p>
             <w:pPr>
@@ -2351,12 +4318,14 @@
                 <w:rFonts w:cstheme="minorHAnsi"/>
               </w:rPr>
             </w:pPr>
+            <w:proofErr w:type="spellStart"/>
             <w:r>
               <w:rPr>
                 <w:rFonts w:cstheme="minorHAnsi"/>
               </w:rPr>
               <w:t>Tanggal</w:t>
             </w:r>
+            <w:proofErr w:type="spellEnd"/>
           </w:p>
         </w:tc>
         <w:tc>
@@ -2460,8 +4429,18 @@
                 <w:i/>
                 <w:lang w:val="en-ID"/>
               </w:rPr>
-              <w:t>14.00 – selesai</w:t>
-            </w:r>
+              <w:t xml:space="preserve">14.00 – </w:t>
+            </w:r>
+            <w:proofErr w:type="spellStart"/>
+            <w:r>
+              <w:rPr>
+                <w:rFonts w:cstheme="minorHAnsi"/>
+                <w:i/>
+                <w:lang w:val="en-ID"/>
+              </w:rPr>
+              <w:t>selesai</w:t>
+            </w:r>
+            <w:proofErr w:type="spellEnd"/>
           </w:p>
         </w:tc>
       </w:tr>
@@ -2477,12 +4456,14 @@
                 <w:rFonts w:cstheme="minorHAnsi"/>
               </w:rPr>
             </w:pPr>
+            <w:proofErr w:type="spellStart"/>
             <w:r>
               <w:rPr>
                 <w:rFonts w:cstheme="minorHAnsi"/>
               </w:rPr>
               <w:t>Tempat</w:t>
             </w:r>
+            <w:proofErr w:type="spellEnd"/>
           </w:p>
         </w:tc>
         <w:tc>
@@ -2540,12 +4521,14 @@
                 <w:rFonts w:cstheme="minorHAnsi"/>
               </w:rPr>
             </w:pPr>
+            <w:proofErr w:type="spellStart"/>
             <w:r>
               <w:rPr>
                 <w:rFonts w:cstheme="minorHAnsi"/>
               </w:rPr>
               <w:t>Kegiatan</w:t>
             </w:r>
+            <w:proofErr w:type="spellEnd"/>
           </w:p>
         </w:tc>
         <w:tc>
@@ -2580,13 +4563,41 @@
                 <w:lang w:val="en-ID"/>
               </w:rPr>
             </w:pPr>
-            <w:r>
-              <w:rPr>
-                <w:rFonts w:cstheme="minorHAnsi"/>
-                <w:i/>
-                <w:lang w:val="en-ID"/>
-              </w:rPr>
-              <w:t>Penyebaran kuesioner driver</w:t>
+            <w:proofErr w:type="spellStart"/>
+            <w:r>
+              <w:rPr>
+                <w:rFonts w:cstheme="minorHAnsi"/>
+                <w:i/>
+                <w:lang w:val="en-ID"/>
+              </w:rPr>
+              <w:t>Penyebaran</w:t>
+            </w:r>
+            <w:proofErr w:type="spellEnd"/>
+            <w:r>
+              <w:rPr>
+                <w:rFonts w:cstheme="minorHAnsi"/>
+                <w:i/>
+                <w:lang w:val="en-ID"/>
+              </w:rPr>
+              <w:t xml:space="preserve"> </w:t>
+            </w:r>
+            <w:proofErr w:type="spellStart"/>
+            <w:r>
+              <w:rPr>
+                <w:rFonts w:cstheme="minorHAnsi"/>
+                <w:i/>
+                <w:lang w:val="en-ID"/>
+              </w:rPr>
+              <w:t>kuesioner</w:t>
+            </w:r>
+            <w:proofErr w:type="spellEnd"/>
+            <w:r>
+              <w:rPr>
+                <w:rFonts w:cstheme="minorHAnsi"/>
+                <w:i/>
+                <w:lang w:val="en-ID"/>
+              </w:rPr>
+              <w:t xml:space="preserve"> driver</w:t>
             </w:r>
           </w:p>
         </w:tc>
@@ -2715,9 +4726,19 @@
                 <w:lang w:val="en-ID"/>
               </w:rPr>
             </w:pPr>
-            <w:r>
-              <w:t>Setya Wibawa</w:t>
-            </w:r>
+            <w:proofErr w:type="spellStart"/>
+            <w:r>
+              <w:t>Setya</w:t>
+            </w:r>
+            <w:proofErr w:type="spellEnd"/>
+            <w:r>
+              <w:t xml:space="preserve"> </w:t>
+            </w:r>
+            <w:proofErr w:type="spellStart"/>
+            <w:r>
+              <w:t>Wibawa</w:t>
+            </w:r>
+            <w:proofErr w:type="spellEnd"/>
           </w:p>
         </w:tc>
         <w:tc>
@@ -2781,9 +4802,19 @@
                 <w:lang w:val="id-ID"/>
               </w:rPr>
             </w:pPr>
-            <w:r>
-              <w:t>Komang Yogananda</w:t>
-            </w:r>
+            <w:proofErr w:type="spellStart"/>
+            <w:r>
+              <w:t>Komang</w:t>
+            </w:r>
+            <w:proofErr w:type="spellEnd"/>
+            <w:r>
+              <w:t xml:space="preserve"> </w:t>
+            </w:r>
+            <w:proofErr w:type="spellStart"/>
+            <w:r>
+              <w:t>Yogananda</w:t>
+            </w:r>
+            <w:proofErr w:type="spellEnd"/>
           </w:p>
         </w:tc>
         <w:tc>
@@ -2800,13 +4831,7 @@
               <w:rPr>
                 <w:lang w:val="en-ID"/>
               </w:rPr>
-              <w:t>05111740000</w:t>
-            </w:r>
-            <w:r>
-              <w:rPr>
-                <w:lang w:val="en-ID"/>
-              </w:rPr>
-              <w:t xml:space="preserve">114 / </w:t>
+              <w:t xml:space="preserve">05111740000114 / </w:t>
             </w:r>
             <w:r>
               <w:rPr>
@@ -2847,9 +4872,19 @@
                 <w:lang w:val="id-ID"/>
               </w:rPr>
             </w:pPr>
-            <w:r>
-              <w:t>Yovi Agustian</w:t>
-            </w:r>
+            <w:proofErr w:type="spellStart"/>
+            <w:r>
+              <w:t>Yovi</w:t>
+            </w:r>
+            <w:proofErr w:type="spellEnd"/>
+            <w:r>
+              <w:t xml:space="preserve"> </w:t>
+            </w:r>
+            <w:proofErr w:type="spellStart"/>
+            <w:r>
+              <w:t>Agustian</w:t>
+            </w:r>
+            <w:proofErr w:type="spellEnd"/>
           </w:p>
         </w:tc>
         <w:tc>
@@ -2866,13 +4901,7 @@
               <w:rPr>
                 <w:lang w:val="en-ID"/>
               </w:rPr>
-              <w:t>051117400001</w:t>
-            </w:r>
-            <w:r>
-              <w:rPr>
-                <w:lang w:val="en-ID"/>
-              </w:rPr>
-              <w:t xml:space="preserve">25 / </w:t>
+              <w:t xml:space="preserve">05111740000125 / </w:t>
             </w:r>
             <w:r>
               <w:rPr>
@@ -2908,8 +4937,13 @@
             <w:tcW w:w="2970" w:type="dxa"/>
           </w:tcPr>
           <w:p>
-            <w:r>
-              <w:t xml:space="preserve">Rangga Kusuma D </w:t>
+            <w:proofErr w:type="spellStart"/>
+            <w:r>
+              <w:t>Rangga</w:t>
+            </w:r>
+            <w:proofErr w:type="spellEnd"/>
+            <w:r>
+              <w:t xml:space="preserve"> Kusuma D </w:t>
             </w:r>
           </w:p>
         </w:tc>
@@ -2957,8 +4991,21 @@
             <w:tcW w:w="2970" w:type="dxa"/>
           </w:tcPr>
           <w:p>
-            <w:r>
-              <w:t>Bagas Yanuar S</w:t>
+            <w:proofErr w:type="spellStart"/>
+            <w:r>
+              <w:t>Bagas</w:t>
+            </w:r>
+            <w:proofErr w:type="spellEnd"/>
+            <w:r>
+              <w:t xml:space="preserve"> </w:t>
+            </w:r>
+            <w:proofErr w:type="spellStart"/>
+            <w:r>
+              <w:t>Yanuar</w:t>
+            </w:r>
+            <w:proofErr w:type="spellEnd"/>
+            <w:r>
+              <w:t xml:space="preserve"> S</w:t>
             </w:r>
           </w:p>
         </w:tc>
@@ -2976,10 +5023,7 @@
               <w:t>05111740000</w:t>
             </w:r>
             <w:r>
-              <w:t>074</w:t>
-            </w:r>
-            <w:r>
-              <w:t xml:space="preserve"> / Developer</w:t>
+              <w:t>074 / Developer</w:t>
             </w:r>
           </w:p>
         </w:tc>
@@ -3009,8 +5053,13 @@
             <w:tcW w:w="2970" w:type="dxa"/>
           </w:tcPr>
           <w:p>
-            <w:r>
-              <w:t>Ersad Ahmad I</w:t>
+            <w:proofErr w:type="spellStart"/>
+            <w:r>
+              <w:t>Ersad</w:t>
+            </w:r>
+            <w:proofErr w:type="spellEnd"/>
+            <w:r>
+              <w:t xml:space="preserve"> Ahmad I</w:t>
             </w:r>
           </w:p>
         </w:tc>
@@ -3028,10 +5077,7 @@
               <w:t>051117400000</w:t>
             </w:r>
             <w:r>
-              <w:t>16</w:t>
-            </w:r>
-            <w:r>
-              <w:t xml:space="preserve"> / Developer</w:t>
+              <w:t>16 / Developer</w:t>
             </w:r>
           </w:p>
         </w:tc>
@@ -3054,9 +5100,14 @@
       <w:pPr>
         <w:pStyle w:val="Heading1"/>
       </w:pPr>
+      <w:proofErr w:type="spellStart"/>
       <w:r>
         <w:lastRenderedPageBreak/>
-        <w:t>Notulensi 2</w:t>
+        <w:t>Notulensi</w:t>
+      </w:r>
+      <w:proofErr w:type="spellEnd"/>
+      <w:r>
+        <w:t xml:space="preserve"> 2</w:t>
       </w:r>
     </w:p>
     <w:p>
@@ -3190,12 +5241,14 @@
                 <w:rFonts w:cstheme="minorHAnsi"/>
               </w:rPr>
             </w:pPr>
+            <w:proofErr w:type="spellStart"/>
             <w:r>
               <w:rPr>
                 <w:rFonts w:cstheme="minorHAnsi"/>
               </w:rPr>
               <w:t>Tanggal</w:t>
             </w:r>
+            <w:proofErr w:type="spellEnd"/>
           </w:p>
         </w:tc>
         <w:tc>
@@ -3316,12 +5369,14 @@
                 <w:rFonts w:cstheme="minorHAnsi"/>
               </w:rPr>
             </w:pPr>
+            <w:proofErr w:type="spellStart"/>
             <w:r>
               <w:rPr>
                 <w:rFonts w:cstheme="minorHAnsi"/>
               </w:rPr>
               <w:t>Tempat</w:t>
             </w:r>
+            <w:proofErr w:type="spellEnd"/>
           </w:p>
         </w:tc>
         <w:tc>
@@ -3395,12 +5450,14 @@
                 <w:rFonts w:cstheme="minorHAnsi"/>
               </w:rPr>
             </w:pPr>
+            <w:proofErr w:type="spellStart"/>
             <w:r>
               <w:rPr>
                 <w:rFonts w:cstheme="minorHAnsi"/>
               </w:rPr>
               <w:t>Pelaksana</w:t>
             </w:r>
+            <w:proofErr w:type="spellEnd"/>
           </w:p>
         </w:tc>
         <w:tc>
@@ -3458,12 +5515,14 @@
                 <w:rFonts w:cstheme="minorHAnsi"/>
               </w:rPr>
             </w:pPr>
+            <w:proofErr w:type="spellStart"/>
             <w:r>
               <w:rPr>
                 <w:rFonts w:cstheme="minorHAnsi"/>
               </w:rPr>
               <w:t>Kegiatan</w:t>
             </w:r>
+            <w:proofErr w:type="spellEnd"/>
           </w:p>
         </w:tc>
         <w:tc>
@@ -3525,8 +5584,16 @@
               <w:rPr>
                 <w:rFonts w:cstheme="minorHAnsi"/>
               </w:rPr>
-              <w:t>File Pendukung</w:t>
-            </w:r>
+              <w:t xml:space="preserve">File </w:t>
+            </w:r>
+            <w:proofErr w:type="spellStart"/>
+            <w:r>
+              <w:rPr>
+                <w:rFonts w:cstheme="minorHAnsi"/>
+              </w:rPr>
+              <w:t>Pendukung</w:t>
+            </w:r>
+            <w:proofErr w:type="spellEnd"/>
           </w:p>
         </w:tc>
         <w:tc>
@@ -3598,13 +5665,41 @@
           <w:u w:val="single"/>
         </w:rPr>
       </w:pPr>
+      <w:proofErr w:type="spellStart"/>
       <w:r>
         <w:rPr>
           <w:rFonts w:cstheme="minorHAnsi"/>
           <w:b/>
           <w:u w:val="single"/>
         </w:rPr>
-        <w:t>Catatan Kemajuan:</w:t>
+        <w:t>Catatan</w:t>
+      </w:r>
+      <w:proofErr w:type="spellEnd"/>
+      <w:r>
+        <w:rPr>
+          <w:rFonts w:cstheme="minorHAnsi"/>
+          <w:b/>
+          <w:u w:val="single"/>
+        </w:rPr>
+        <w:t xml:space="preserve"> </w:t>
+      </w:r>
+      <w:proofErr w:type="spellStart"/>
+      <w:r>
+        <w:rPr>
+          <w:rFonts w:cstheme="minorHAnsi"/>
+          <w:b/>
+          <w:u w:val="single"/>
+        </w:rPr>
+        <w:t>Kemajuan</w:t>
+      </w:r>
+      <w:proofErr w:type="spellEnd"/>
+      <w:r>
+        <w:rPr>
+          <w:rFonts w:cstheme="minorHAnsi"/>
+          <w:b/>
+          <w:u w:val="single"/>
+        </w:rPr>
+        <w:t>:</w:t>
       </w:r>
     </w:p>
     <w:p>
@@ -3971,12 +6066,14 @@
                 <w:rFonts w:cstheme="minorHAnsi"/>
               </w:rPr>
             </w:pPr>
+            <w:proofErr w:type="spellStart"/>
             <w:r>
               <w:rPr>
                 <w:rFonts w:cstheme="minorHAnsi"/>
               </w:rPr>
               <w:t>Tanggal</w:t>
             </w:r>
+            <w:proofErr w:type="spellEnd"/>
           </w:p>
         </w:tc>
         <w:tc>
@@ -4097,12 +6194,14 @@
                 <w:rFonts w:cstheme="minorHAnsi"/>
               </w:rPr>
             </w:pPr>
+            <w:proofErr w:type="spellStart"/>
             <w:r>
               <w:rPr>
                 <w:rFonts w:cstheme="minorHAnsi"/>
               </w:rPr>
               <w:t>Tempat</w:t>
             </w:r>
+            <w:proofErr w:type="spellEnd"/>
           </w:p>
         </w:tc>
         <w:tc>
@@ -4176,12 +6275,14 @@
                 <w:rFonts w:cstheme="minorHAnsi"/>
               </w:rPr>
             </w:pPr>
+            <w:proofErr w:type="spellStart"/>
             <w:r>
               <w:rPr>
                 <w:rFonts w:cstheme="minorHAnsi"/>
               </w:rPr>
               <w:t>Kegiatan</w:t>
             </w:r>
+            <w:proofErr w:type="spellEnd"/>
           </w:p>
         </w:tc>
         <w:tc>
@@ -4612,12 +6713,14 @@
       <w:pPr>
         <w:pStyle w:val="Heading1"/>
       </w:pPr>
+      <w:proofErr w:type="spellStart"/>
       <w:r>
         <w:lastRenderedPageBreak/>
-        <w:t xml:space="preserve">Notulensi </w:t>
-      </w:r>
-      <w:r>
-        <w:t>3</w:t>
+        <w:t>Notulensi</w:t>
+      </w:r>
+      <w:proofErr w:type="spellEnd"/>
+      <w:r>
+        <w:t xml:space="preserve"> 3</w:t>
       </w:r>
     </w:p>
     <w:p>
@@ -4755,12 +6858,14 @@
                 <w:rFonts w:cstheme="minorHAnsi"/>
               </w:rPr>
             </w:pPr>
+            <w:proofErr w:type="spellStart"/>
             <w:r>
               <w:rPr>
                 <w:rFonts w:cstheme="minorHAnsi"/>
               </w:rPr>
               <w:t>Tanggal</w:t>
             </w:r>
+            <w:proofErr w:type="spellEnd"/>
           </w:p>
         </w:tc>
         <w:tc>
@@ -4881,12 +6986,14 @@
                 <w:rFonts w:cstheme="minorHAnsi"/>
               </w:rPr>
             </w:pPr>
+            <w:proofErr w:type="spellStart"/>
             <w:r>
               <w:rPr>
                 <w:rFonts w:cstheme="minorHAnsi"/>
               </w:rPr>
               <w:t>Tempat</w:t>
             </w:r>
+            <w:proofErr w:type="spellEnd"/>
           </w:p>
         </w:tc>
         <w:tc>
@@ -4960,12 +7067,14 @@
                 <w:rFonts w:cstheme="minorHAnsi"/>
               </w:rPr>
             </w:pPr>
+            <w:proofErr w:type="spellStart"/>
             <w:r>
               <w:rPr>
                 <w:rFonts w:cstheme="minorHAnsi"/>
               </w:rPr>
               <w:t>Pelaksana</w:t>
             </w:r>
+            <w:proofErr w:type="spellEnd"/>
           </w:p>
         </w:tc>
         <w:tc>
@@ -5023,12 +7132,14 @@
                 <w:rFonts w:cstheme="minorHAnsi"/>
               </w:rPr>
             </w:pPr>
+            <w:proofErr w:type="spellStart"/>
             <w:r>
               <w:rPr>
                 <w:rFonts w:cstheme="minorHAnsi"/>
               </w:rPr>
               <w:t>Kegiatan</w:t>
             </w:r>
+            <w:proofErr w:type="spellEnd"/>
           </w:p>
         </w:tc>
         <w:tc>
@@ -5090,8 +7201,16 @@
               <w:rPr>
                 <w:rFonts w:cstheme="minorHAnsi"/>
               </w:rPr>
-              <w:t>File Pendukung</w:t>
-            </w:r>
+              <w:t xml:space="preserve">File </w:t>
+            </w:r>
+            <w:proofErr w:type="spellStart"/>
+            <w:r>
+              <w:rPr>
+                <w:rFonts w:cstheme="minorHAnsi"/>
+              </w:rPr>
+              <w:t>Pendukung</w:t>
+            </w:r>
+            <w:proofErr w:type="spellEnd"/>
           </w:p>
         </w:tc>
         <w:tc>
@@ -5163,13 +7282,41 @@
           <w:u w:val="single"/>
         </w:rPr>
       </w:pPr>
+      <w:proofErr w:type="spellStart"/>
       <w:r>
         <w:rPr>
           <w:rFonts w:cstheme="minorHAnsi"/>
           <w:b/>
           <w:u w:val="single"/>
         </w:rPr>
-        <w:t>Catatan Kemajuan:</w:t>
+        <w:t>Catatan</w:t>
+      </w:r>
+      <w:proofErr w:type="spellEnd"/>
+      <w:r>
+        <w:rPr>
+          <w:rFonts w:cstheme="minorHAnsi"/>
+          <w:b/>
+          <w:u w:val="single"/>
+        </w:rPr>
+        <w:t xml:space="preserve"> </w:t>
+      </w:r>
+      <w:proofErr w:type="spellStart"/>
+      <w:r>
+        <w:rPr>
+          <w:rFonts w:cstheme="minorHAnsi"/>
+          <w:b/>
+          <w:u w:val="single"/>
+        </w:rPr>
+        <w:t>Kemajuan</w:t>
+      </w:r>
+      <w:proofErr w:type="spellEnd"/>
+      <w:r>
+        <w:rPr>
+          <w:rFonts w:cstheme="minorHAnsi"/>
+          <w:b/>
+          <w:u w:val="single"/>
+        </w:rPr>
+        <w:t>:</w:t>
       </w:r>
     </w:p>
     <w:p>
@@ -5542,12 +7689,14 @@
                 <w:rFonts w:cstheme="minorHAnsi"/>
               </w:rPr>
             </w:pPr>
+            <w:proofErr w:type="spellStart"/>
             <w:r>
               <w:rPr>
                 <w:rFonts w:cstheme="minorHAnsi"/>
               </w:rPr>
               <w:t>Tanggal</w:t>
             </w:r>
+            <w:proofErr w:type="spellEnd"/>
           </w:p>
         </w:tc>
         <w:tc>
@@ -5668,12 +7817,14 @@
                 <w:rFonts w:cstheme="minorHAnsi"/>
               </w:rPr>
             </w:pPr>
+            <w:proofErr w:type="spellStart"/>
             <w:r>
               <w:rPr>
                 <w:rFonts w:cstheme="minorHAnsi"/>
               </w:rPr>
               <w:t>Tempat</w:t>
             </w:r>
+            <w:proofErr w:type="spellEnd"/>
           </w:p>
         </w:tc>
         <w:tc>
@@ -5747,12 +7898,14 @@
                 <w:rFonts w:cstheme="minorHAnsi"/>
               </w:rPr>
             </w:pPr>
+            <w:proofErr w:type="spellStart"/>
             <w:r>
               <w:rPr>
                 <w:rFonts w:cstheme="minorHAnsi"/>
               </w:rPr>
               <w:t>Kegiatan</w:t>
             </w:r>
+            <w:proofErr w:type="spellEnd"/>
           </w:p>
         </w:tc>
         <w:tc>
@@ -6183,12 +8336,14 @@
       <w:pPr>
         <w:pStyle w:val="Heading1"/>
       </w:pPr>
+      <w:proofErr w:type="spellStart"/>
       <w:r>
         <w:lastRenderedPageBreak/>
-        <w:t xml:space="preserve">Notulensi </w:t>
-      </w:r>
-      <w:r>
-        <w:t>4</w:t>
+        <w:t>Notulensi</w:t>
+      </w:r>
+      <w:proofErr w:type="spellEnd"/>
+      <w:r>
+        <w:t xml:space="preserve"> 4</w:t>
       </w:r>
     </w:p>
     <w:p>
@@ -6322,12 +8477,14 @@
                 <w:rFonts w:cstheme="minorHAnsi"/>
               </w:rPr>
             </w:pPr>
+            <w:proofErr w:type="spellStart"/>
             <w:r>
               <w:rPr>
                 <w:rFonts w:cstheme="minorHAnsi"/>
               </w:rPr>
               <w:t>Tanggal</w:t>
             </w:r>
+            <w:proofErr w:type="spellEnd"/>
           </w:p>
         </w:tc>
         <w:tc>
@@ -6368,15 +8525,15 @@
                 <w:i/>
                 <w:lang w:val="en-ID"/>
               </w:rPr>
-              <w:t>8</w:t>
-            </w:r>
-            <w:r>
-              <w:rPr>
-                <w:rFonts w:cstheme="minorHAnsi"/>
-                <w:i/>
-                <w:lang w:val="en-ID"/>
-              </w:rPr>
-              <w:t>-9</w:t>
+              <w:t>8-</w:t>
+            </w:r>
+            <w:r>
+              <w:rPr>
+                <w:rFonts w:cstheme="minorHAnsi"/>
+                <w:i/>
+                <w:lang w:val="en-ID"/>
+              </w:rPr>
+              <w:t>10</w:t>
             </w:r>
             <w:r>
               <w:rPr>
@@ -6445,9 +8602,17 @@
               <w:rPr>
                 <w:rFonts w:cstheme="minorHAnsi"/>
                 <w:i/>
-                <w:lang w:val="id-ID"/>
-              </w:rPr>
-              <w:t>1 hari</w:t>
+                <w:lang w:val="en-ID"/>
+              </w:rPr>
+              <w:t>2</w:t>
+            </w:r>
+            <w:r>
+              <w:rPr>
+                <w:rFonts w:cstheme="minorHAnsi"/>
+                <w:i/>
+                <w:lang w:val="id-ID"/>
+              </w:rPr>
+              <w:t xml:space="preserve"> hari</w:t>
             </w:r>
           </w:p>
         </w:tc>
@@ -6464,12 +8629,14 @@
                 <w:rFonts w:cstheme="minorHAnsi"/>
               </w:rPr>
             </w:pPr>
+            <w:proofErr w:type="spellStart"/>
             <w:r>
               <w:rPr>
                 <w:rFonts w:cstheme="minorHAnsi"/>
               </w:rPr>
               <w:t>Tempat</w:t>
             </w:r>
+            <w:proofErr w:type="spellEnd"/>
           </w:p>
         </w:tc>
         <w:tc>
@@ -6527,12 +8694,14 @@
                 <w:rFonts w:cstheme="minorHAnsi"/>
               </w:rPr>
             </w:pPr>
+            <w:proofErr w:type="spellStart"/>
             <w:r>
               <w:rPr>
                 <w:rFonts w:cstheme="minorHAnsi"/>
               </w:rPr>
               <w:t>Pelaksana</w:t>
             </w:r>
+            <w:proofErr w:type="spellEnd"/>
           </w:p>
         </w:tc>
         <w:tc>
@@ -6581,23 +8750,7 @@
                 <w:i/>
                 <w:lang w:val="en-ID"/>
               </w:rPr>
-              <w:t>(</w:t>
-            </w:r>
-            <w:r>
-              <w:rPr>
-                <w:rFonts w:cstheme="minorHAnsi"/>
-                <w:i/>
-                <w:lang w:val="en-ID"/>
-              </w:rPr>
-              <w:t>Customer</w:t>
-            </w:r>
-            <w:r>
-              <w:rPr>
-                <w:rFonts w:cstheme="minorHAnsi"/>
-                <w:i/>
-                <w:lang w:val="en-ID"/>
-              </w:rPr>
-              <w:t>),</w:t>
+              <w:t>(Customer),</w:t>
             </w:r>
             <w:r>
               <w:rPr>
@@ -6862,12 +9015,14 @@
                 <w:rFonts w:cstheme="minorHAnsi"/>
               </w:rPr>
             </w:pPr>
+            <w:proofErr w:type="spellStart"/>
             <w:r>
               <w:rPr>
                 <w:rFonts w:cstheme="minorHAnsi"/>
               </w:rPr>
               <w:t>Kegiatan</w:t>
             </w:r>
+            <w:proofErr w:type="spellEnd"/>
           </w:p>
         </w:tc>
         <w:tc>
@@ -6902,13 +9057,59 @@
                 <w:lang w:val="en-ID"/>
               </w:rPr>
             </w:pPr>
-            <w:r>
-              <w:rPr>
-                <w:rFonts w:cstheme="minorHAnsi"/>
-                <w:i/>
-                <w:lang w:val="en-ID"/>
-              </w:rPr>
-              <w:t>Penyebaran dan pengisian kuesioner driver</w:t>
+            <w:proofErr w:type="spellStart"/>
+            <w:r>
+              <w:rPr>
+                <w:rFonts w:cstheme="minorHAnsi"/>
+                <w:i/>
+                <w:lang w:val="en-ID"/>
+              </w:rPr>
+              <w:t>Penyebaran</w:t>
+            </w:r>
+            <w:proofErr w:type="spellEnd"/>
+            <w:r>
+              <w:rPr>
+                <w:rFonts w:cstheme="minorHAnsi"/>
+                <w:i/>
+                <w:lang w:val="en-ID"/>
+              </w:rPr>
+              <w:t xml:space="preserve"> dan </w:t>
+            </w:r>
+            <w:proofErr w:type="spellStart"/>
+            <w:r>
+              <w:rPr>
+                <w:rFonts w:cstheme="minorHAnsi"/>
+                <w:i/>
+                <w:lang w:val="en-ID"/>
+              </w:rPr>
+              <w:t>pengisian</w:t>
+            </w:r>
+            <w:proofErr w:type="spellEnd"/>
+            <w:r>
+              <w:rPr>
+                <w:rFonts w:cstheme="minorHAnsi"/>
+                <w:i/>
+                <w:lang w:val="en-ID"/>
+              </w:rPr>
+              <w:t xml:space="preserve"> </w:t>
+            </w:r>
+            <w:proofErr w:type="spellStart"/>
+            <w:r>
+              <w:rPr>
+                <w:rFonts w:cstheme="minorHAnsi"/>
+                <w:i/>
+                <w:lang w:val="en-ID"/>
+              </w:rPr>
+              <w:t>kuesioner</w:t>
+            </w:r>
+            <w:proofErr w:type="spellEnd"/>
+            <w:r>
+              <w:rPr>
+                <w:rFonts w:cstheme="minorHAnsi"/>
+                <w:i/>
+                <w:lang w:val="en-ID"/>
+              </w:rPr>
+              <w:t xml:space="preserve"> driver</w:t>
             </w:r>
           </w:p>
         </w:tc>
@@ -6929,8 +9130,16 @@
               <w:rPr>
                 <w:rFonts w:cstheme="minorHAnsi"/>
               </w:rPr>
-              <w:t>File Pendukung</w:t>
-            </w:r>
+              <w:t xml:space="preserve">File </w:t>
+            </w:r>
+            <w:proofErr w:type="spellStart"/>
+            <w:r>
+              <w:rPr>
+                <w:rFonts w:cstheme="minorHAnsi"/>
+              </w:rPr>
+              <w:t>Pendukung</w:t>
+            </w:r>
+            <w:proofErr w:type="spellEnd"/>
           </w:p>
         </w:tc>
         <w:tc>
@@ -6970,14 +9179,55 @@
                 <w:rFonts w:cstheme="minorHAnsi"/>
                 <w:lang w:val="en-ID"/>
               </w:rPr>
-              <w:t xml:space="preserve">Di Folder Kelompok Developer: </w:t>
-            </w:r>
-            <w:r>
-              <w:rPr>
-                <w:rFonts w:cstheme="minorHAnsi"/>
-                <w:lang w:val="en-ID"/>
-              </w:rPr>
-              <w:t xml:space="preserve">Desain Pertanyaan </w:t>
+              <w:t xml:space="preserve">Di Folder </w:t>
+            </w:r>
+            <w:proofErr w:type="spellStart"/>
+            <w:r>
+              <w:rPr>
+                <w:rFonts w:cstheme="minorHAnsi"/>
+                <w:lang w:val="en-ID"/>
+              </w:rPr>
+              <w:t>Kelompok</w:t>
+            </w:r>
+            <w:proofErr w:type="spellEnd"/>
+            <w:r>
+              <w:rPr>
+                <w:rFonts w:cstheme="minorHAnsi"/>
+                <w:lang w:val="en-ID"/>
+              </w:rPr>
+              <w:t xml:space="preserve"> Developer: </w:t>
+            </w:r>
+            <w:proofErr w:type="spellStart"/>
+            <w:r>
+              <w:rPr>
+                <w:rFonts w:cstheme="minorHAnsi"/>
+                <w:lang w:val="en-ID"/>
+              </w:rPr>
+              <w:t>Desain</w:t>
+            </w:r>
+            <w:proofErr w:type="spellEnd"/>
+            <w:r>
+              <w:rPr>
+                <w:rFonts w:cstheme="minorHAnsi"/>
+                <w:lang w:val="en-ID"/>
+              </w:rPr>
+              <w:t xml:space="preserve"> </w:t>
+            </w:r>
+            <w:proofErr w:type="spellStart"/>
+            <w:r>
+              <w:rPr>
+                <w:rFonts w:cstheme="minorHAnsi"/>
+                <w:lang w:val="en-ID"/>
+              </w:rPr>
+              <w:t>Pertanyaan</w:t>
+            </w:r>
+            <w:proofErr w:type="spellEnd"/>
+            <w:r>
+              <w:rPr>
+                <w:rFonts w:cstheme="minorHAnsi"/>
+                <w:lang w:val="en-ID"/>
+              </w:rPr>
+              <w:t xml:space="preserve"> </w:t>
             </w:r>
             <w:r>
               <w:rPr>
@@ -7006,14 +9256,62 @@
                 <w:lang w:val="en-ID"/>
               </w:rPr>
               <w:br/>
-              <w:t xml:space="preserve">Di Folder Kelompok Client: </w:t>
-            </w:r>
-            <w:r>
-              <w:rPr>
-                <w:rFonts w:cstheme="minorHAnsi"/>
-                <w:lang w:val="en-ID"/>
-              </w:rPr>
-              <w:t xml:space="preserve">Hasil Mentah Kuesioner </w:t>
+              <w:t xml:space="preserve">Di Folder </w:t>
+            </w:r>
+            <w:proofErr w:type="spellStart"/>
+            <w:r>
+              <w:rPr>
+                <w:rFonts w:cstheme="minorHAnsi"/>
+                <w:lang w:val="en-ID"/>
+              </w:rPr>
+              <w:t>Kelompok</w:t>
+            </w:r>
+            <w:proofErr w:type="spellEnd"/>
+            <w:r>
+              <w:rPr>
+                <w:rFonts w:cstheme="minorHAnsi"/>
+                <w:lang w:val="en-ID"/>
+              </w:rPr>
+              <w:t xml:space="preserve"> Client: </w:t>
+            </w:r>
+            <w:r>
+              <w:rPr>
+                <w:rFonts w:cstheme="minorHAnsi"/>
+                <w:lang w:val="en-ID"/>
+              </w:rPr>
+              <w:t xml:space="preserve">Hasil </w:t>
+            </w:r>
+            <w:proofErr w:type="spellStart"/>
+            <w:r>
+              <w:rPr>
+                <w:rFonts w:cstheme="minorHAnsi"/>
+                <w:lang w:val="en-ID"/>
+              </w:rPr>
+              <w:t>Mentah</w:t>
+            </w:r>
+            <w:proofErr w:type="spellEnd"/>
+            <w:r>
+              <w:rPr>
+                <w:rFonts w:cstheme="minorHAnsi"/>
+                <w:lang w:val="en-ID"/>
+              </w:rPr>
+              <w:t xml:space="preserve"> </w:t>
+            </w:r>
+            <w:proofErr w:type="spellStart"/>
+            <w:r>
+              <w:rPr>
+                <w:rFonts w:cstheme="minorHAnsi"/>
+                <w:lang w:val="en-ID"/>
+              </w:rPr>
+              <w:t>Kuesioner</w:t>
+            </w:r>
+            <w:proofErr w:type="spellEnd"/>
+            <w:r>
+              <w:rPr>
+                <w:rFonts w:cstheme="minorHAnsi"/>
+                <w:lang w:val="en-ID"/>
+              </w:rPr>
+              <w:t xml:space="preserve"> </w:t>
             </w:r>
             <w:r>
               <w:rPr>
@@ -7041,7 +9339,39 @@
                 <w:rFonts w:cstheme="minorHAnsi"/>
                 <w:lang w:val="en-ID"/>
               </w:rPr>
-              <w:t xml:space="preserve">Hasil Sintesis Pertanyaan </w:t>
+              <w:t xml:space="preserve">Hasil </w:t>
+            </w:r>
+            <w:proofErr w:type="spellStart"/>
+            <w:r>
+              <w:rPr>
+                <w:rFonts w:cstheme="minorHAnsi"/>
+                <w:lang w:val="en-ID"/>
+              </w:rPr>
+              <w:t>Sintesis</w:t>
+            </w:r>
+            <w:proofErr w:type="spellEnd"/>
+            <w:r>
+              <w:rPr>
+                <w:rFonts w:cstheme="minorHAnsi"/>
+                <w:lang w:val="en-ID"/>
+              </w:rPr>
+              <w:t xml:space="preserve"> </w:t>
+            </w:r>
+            <w:proofErr w:type="spellStart"/>
+            <w:r>
+              <w:rPr>
+                <w:rFonts w:cstheme="minorHAnsi"/>
+                <w:lang w:val="en-ID"/>
+              </w:rPr>
+              <w:t>Pertanyaan</w:t>
+            </w:r>
+            <w:proofErr w:type="spellEnd"/>
+            <w:r>
+              <w:rPr>
+                <w:rFonts w:cstheme="minorHAnsi"/>
+                <w:lang w:val="en-ID"/>
+              </w:rPr>
+              <w:t xml:space="preserve"> </w:t>
             </w:r>
             <w:r>
               <w:rPr>
@@ -7080,13 +9410,41 @@
           <w:u w:val="single"/>
         </w:rPr>
       </w:pPr>
+      <w:proofErr w:type="spellStart"/>
       <w:r>
         <w:rPr>
           <w:rFonts w:cstheme="minorHAnsi"/>
           <w:b/>
           <w:u w:val="single"/>
         </w:rPr>
-        <w:t>Catatan Kemajuan:</w:t>
+        <w:t>Catatan</w:t>
+      </w:r>
+      <w:proofErr w:type="spellEnd"/>
+      <w:r>
+        <w:rPr>
+          <w:rFonts w:cstheme="minorHAnsi"/>
+          <w:b/>
+          <w:u w:val="single"/>
+        </w:rPr>
+        <w:t xml:space="preserve"> </w:t>
+      </w:r>
+      <w:proofErr w:type="spellStart"/>
+      <w:r>
+        <w:rPr>
+          <w:rFonts w:cstheme="minorHAnsi"/>
+          <w:b/>
+          <w:u w:val="single"/>
+        </w:rPr>
+        <w:t>Kemajuan</w:t>
+      </w:r>
+      <w:proofErr w:type="spellEnd"/>
+      <w:r>
+        <w:rPr>
+          <w:rFonts w:cstheme="minorHAnsi"/>
+          <w:b/>
+          <w:u w:val="single"/>
+        </w:rPr>
+        <w:t>:</w:t>
       </w:r>
     </w:p>
     <w:p>
@@ -7103,7 +9461,7 @@
         <w:rPr>
           <w:rFonts w:cstheme="minorHAnsi"/>
           <w:i/>
-          <w:lang w:val="id-ID"/>
+          <w:lang w:val="en-ID"/>
         </w:rPr>
       </w:pPr>
       <w:r>
@@ -7130,15 +9488,13 @@
         </w:rPr>
         <w:t xml:space="preserve"> developer</w:t>
       </w:r>
-      <w:bookmarkStart w:id="0" w:name="_GoBack"/>
-      <w:bookmarkEnd w:id="0"/>
     </w:p>
     <w:p>
       <w:pPr>
         <w:pStyle w:val="ListParagraph"/>
         <w:numPr>
           <w:ilvl w:val="0"/>
-          <w:numId w:val="5"/>
+          <w:numId w:val="6"/>
         </w:numPr>
         <w:spacing w:after="0" w:line="360" w:lineRule="auto"/>
         <w:rPr>
@@ -7146,12 +9502,99 @@
           <w:lang w:val="id-ID"/>
         </w:rPr>
       </w:pPr>
-      <w:r>
-        <w:rPr>
-          <w:rFonts w:cstheme="minorHAnsi"/>
-          <w:lang w:val="id-ID"/>
-        </w:rPr>
-        <w:t>......................</w:t>
+      <w:proofErr w:type="spellStart"/>
+      <w:r>
+        <w:rPr>
+          <w:rFonts w:cstheme="minorHAnsi"/>
+          <w:lang w:val="en-ID"/>
+        </w:rPr>
+        <w:t>Mendapatkan</w:t>
+      </w:r>
+      <w:proofErr w:type="spellEnd"/>
+      <w:r>
+        <w:rPr>
+          <w:rFonts w:cstheme="minorHAnsi"/>
+          <w:lang w:val="en-ID"/>
+        </w:rPr>
+        <w:t xml:space="preserve"> </w:t>
+      </w:r>
+      <w:proofErr w:type="spellStart"/>
+      <w:r>
+        <w:rPr>
+          <w:rFonts w:cstheme="minorHAnsi"/>
+          <w:lang w:val="en-ID"/>
+        </w:rPr>
+        <w:t>kebutuhan</w:t>
+      </w:r>
+      <w:proofErr w:type="spellEnd"/>
+      <w:r>
+        <w:rPr>
+          <w:rFonts w:cstheme="minorHAnsi"/>
+          <w:lang w:val="en-ID"/>
+        </w:rPr>
+        <w:t xml:space="preserve"> </w:t>
+      </w:r>
+      <w:r>
+        <w:rPr>
+          <w:rFonts w:cstheme="minorHAnsi"/>
+          <w:lang w:val="en-ID"/>
+        </w:rPr>
+        <w:t>customer</w:t>
+      </w:r>
+      <w:r>
+        <w:rPr>
+          <w:rFonts w:cstheme="minorHAnsi"/>
+          <w:lang w:val="en-ID"/>
+        </w:rPr>
+        <w:t xml:space="preserve"> </w:t>
+      </w:r>
+      <w:proofErr w:type="spellStart"/>
+      <w:r>
+        <w:rPr>
+          <w:rFonts w:cstheme="minorHAnsi"/>
+          <w:lang w:val="en-ID"/>
+        </w:rPr>
+        <w:t>untuk</w:t>
+      </w:r>
+      <w:proofErr w:type="spellEnd"/>
+      <w:r>
+        <w:rPr>
+          <w:rFonts w:cstheme="minorHAnsi"/>
+          <w:lang w:val="en-ID"/>
+        </w:rPr>
+        <w:t xml:space="preserve"> </w:t>
+      </w:r>
+      <w:proofErr w:type="spellStart"/>
+      <w:r>
+        <w:rPr>
+          <w:rFonts w:cstheme="minorHAnsi"/>
+          <w:lang w:val="en-ID"/>
+        </w:rPr>
+        <w:t>dilist</w:t>
+      </w:r>
+      <w:proofErr w:type="spellEnd"/>
+      <w:r>
+        <w:rPr>
+          <w:rFonts w:cstheme="minorHAnsi"/>
+          <w:lang w:val="en-ID"/>
+        </w:rPr>
+        <w:t xml:space="preserve"> pada list </w:t>
+      </w:r>
+      <w:proofErr w:type="spellStart"/>
+      <w:r>
+        <w:rPr>
+          <w:rFonts w:cstheme="minorHAnsi"/>
+          <w:lang w:val="en-ID"/>
+        </w:rPr>
+        <w:t>kebutuhan</w:t>
+      </w:r>
+      <w:proofErr w:type="spellEnd"/>
+      <w:r>
+        <w:rPr>
+          <w:rFonts w:cstheme="minorHAnsi"/>
+          <w:lang w:val="en-ID"/>
+        </w:rPr>
+        <w:t>.</w:t>
       </w:r>
     </w:p>
     <w:p>
@@ -7159,7 +9602,7 @@
         <w:pStyle w:val="ListParagraph"/>
         <w:numPr>
           <w:ilvl w:val="0"/>
-          <w:numId w:val="5"/>
+          <w:numId w:val="6"/>
         </w:numPr>
         <w:spacing w:after="0" w:line="360" w:lineRule="auto"/>
         <w:rPr>
@@ -7167,12 +9610,92 @@
           <w:lang w:val="id-ID"/>
         </w:rPr>
       </w:pPr>
-      <w:r>
-        <w:rPr>
-          <w:rFonts w:cstheme="minorHAnsi"/>
-          <w:lang w:val="id-ID"/>
-        </w:rPr>
-        <w:t>........................</w:t>
+      <w:proofErr w:type="spellStart"/>
+      <w:r>
+        <w:rPr>
+          <w:rFonts w:cstheme="minorHAnsi"/>
+          <w:lang w:val="en-ID"/>
+        </w:rPr>
+        <w:t>Mengetahui</w:t>
+      </w:r>
+      <w:proofErr w:type="spellEnd"/>
+      <w:r>
+        <w:rPr>
+          <w:rFonts w:cstheme="minorHAnsi"/>
+          <w:lang w:val="en-ID"/>
+        </w:rPr>
+        <w:t xml:space="preserve"> </w:t>
+      </w:r>
+      <w:proofErr w:type="spellStart"/>
+      <w:r>
+        <w:rPr>
+          <w:rFonts w:cstheme="minorHAnsi"/>
+          <w:lang w:val="en-ID"/>
+        </w:rPr>
+        <w:t>kendala</w:t>
+      </w:r>
+      <w:proofErr w:type="spellEnd"/>
+      <w:r>
+        <w:rPr>
+          <w:rFonts w:cstheme="minorHAnsi"/>
+          <w:lang w:val="en-ID"/>
+        </w:rPr>
+        <w:t xml:space="preserve"> customer </w:t>
+      </w:r>
+      <w:proofErr w:type="spellStart"/>
+      <w:r>
+        <w:rPr>
+          <w:rFonts w:cstheme="minorHAnsi"/>
+          <w:lang w:val="en-ID"/>
+        </w:rPr>
+        <w:t>dalam</w:t>
+      </w:r>
+      <w:proofErr w:type="spellEnd"/>
+      <w:r>
+        <w:rPr>
+          <w:rFonts w:cstheme="minorHAnsi"/>
+          <w:lang w:val="en-ID"/>
+        </w:rPr>
+        <w:t xml:space="preserve"> </w:t>
+      </w:r>
+      <w:proofErr w:type="spellStart"/>
+      <w:r>
+        <w:rPr>
+          <w:rFonts w:cstheme="minorHAnsi"/>
+          <w:lang w:val="en-ID"/>
+        </w:rPr>
+        <w:t>pemesanan</w:t>
+      </w:r>
+      <w:proofErr w:type="spellEnd"/>
+      <w:r>
+        <w:rPr>
+          <w:rFonts w:cstheme="minorHAnsi"/>
+          <w:lang w:val="en-ID"/>
+        </w:rPr>
+        <w:t xml:space="preserve"> </w:t>
+      </w:r>
+      <w:proofErr w:type="spellStart"/>
+      <w:r>
+        <w:rPr>
+          <w:rFonts w:cstheme="minorHAnsi"/>
+          <w:lang w:val="en-ID"/>
+        </w:rPr>
+        <w:t>berbasis</w:t>
+      </w:r>
+      <w:proofErr w:type="spellEnd"/>
+      <w:r>
+        <w:rPr>
+          <w:rFonts w:cstheme="minorHAnsi"/>
+          <w:lang w:val="en-ID"/>
+        </w:rPr>
+        <w:t xml:space="preserve"> WA</w:t>
+      </w:r>
+      <w:r>
+        <w:rPr>
+          <w:rFonts w:cstheme="minorHAnsi"/>
+          <w:lang w:val="en-ID"/>
+        </w:rPr>
+        <w:t>.</w:t>
       </w:r>
     </w:p>
     <w:p>
@@ -7180,7 +9703,7 @@
         <w:pStyle w:val="ListParagraph"/>
         <w:numPr>
           <w:ilvl w:val="0"/>
-          <w:numId w:val="5"/>
+          <w:numId w:val="6"/>
         </w:numPr>
         <w:spacing w:after="0" w:line="360" w:lineRule="auto"/>
         <w:rPr>
@@ -7188,12 +9711,99 @@
           <w:lang w:val="id-ID"/>
         </w:rPr>
       </w:pPr>
-      <w:r>
-        <w:rPr>
-          <w:rFonts w:cstheme="minorHAnsi"/>
-          <w:lang w:val="id-ID"/>
-        </w:rPr>
-        <w:t>................................</w:t>
+      <w:proofErr w:type="spellStart"/>
+      <w:r>
+        <w:rPr>
+          <w:rFonts w:cstheme="minorHAnsi"/>
+          <w:lang w:val="en-ID"/>
+        </w:rPr>
+        <w:t>Memperkirakan</w:t>
+      </w:r>
+      <w:proofErr w:type="spellEnd"/>
+      <w:r>
+        <w:rPr>
+          <w:rFonts w:cstheme="minorHAnsi"/>
+          <w:lang w:val="en-ID"/>
+        </w:rPr>
+        <w:t xml:space="preserve"> </w:t>
+      </w:r>
+      <w:proofErr w:type="spellStart"/>
+      <w:r>
+        <w:rPr>
+          <w:rFonts w:cstheme="minorHAnsi"/>
+          <w:lang w:val="en-ID"/>
+        </w:rPr>
+        <w:t>estimasi</w:t>
+      </w:r>
+      <w:proofErr w:type="spellEnd"/>
+      <w:r>
+        <w:rPr>
+          <w:rFonts w:cstheme="minorHAnsi"/>
+          <w:lang w:val="en-ID"/>
+        </w:rPr>
+        <w:t xml:space="preserve"> </w:t>
+      </w:r>
+      <w:proofErr w:type="spellStart"/>
+      <w:r>
+        <w:rPr>
+          <w:rFonts w:cstheme="minorHAnsi"/>
+          <w:lang w:val="en-ID"/>
+        </w:rPr>
+        <w:t>ongkos</w:t>
+      </w:r>
+      <w:proofErr w:type="spellEnd"/>
+      <w:r>
+        <w:rPr>
+          <w:rFonts w:cstheme="minorHAnsi"/>
+          <w:lang w:val="en-ID"/>
+        </w:rPr>
+        <w:t xml:space="preserve"> </w:t>
+      </w:r>
+      <w:proofErr w:type="spellStart"/>
+      <w:r>
+        <w:rPr>
+          <w:rFonts w:cstheme="minorHAnsi"/>
+          <w:lang w:val="en-ID"/>
+        </w:rPr>
+        <w:t>kirim</w:t>
+      </w:r>
+      <w:proofErr w:type="spellEnd"/>
+      <w:r>
+        <w:rPr>
+          <w:rFonts w:cstheme="minorHAnsi"/>
+          <w:lang w:val="en-ID"/>
+        </w:rPr>
+        <w:t xml:space="preserve"> </w:t>
+      </w:r>
+      <w:r>
+        <w:rPr>
+          <w:rFonts w:cstheme="minorHAnsi"/>
+          <w:lang w:val="en-ID"/>
+        </w:rPr>
+        <w:t xml:space="preserve">yang </w:t>
+      </w:r>
+      <w:proofErr w:type="spellStart"/>
+      <w:r>
+        <w:rPr>
+          <w:rFonts w:cstheme="minorHAnsi"/>
+          <w:lang w:val="en-ID"/>
+        </w:rPr>
+        <w:t>diinginkan</w:t>
+      </w:r>
+      <w:proofErr w:type="spellEnd"/>
+      <w:r>
+        <w:rPr>
+          <w:rFonts w:cstheme="minorHAnsi"/>
+          <w:lang w:val="en-ID"/>
+        </w:rPr>
+        <w:t xml:space="preserve"> customer</w:t>
+      </w:r>
+      <w:r>
+        <w:rPr>
+          <w:rFonts w:cstheme="minorHAnsi"/>
+          <w:lang w:val="en-ID"/>
+        </w:rPr>
+        <w:t>.</w:t>
       </w:r>
     </w:p>
     <w:p>
@@ -7289,14 +9899,34 @@
                 <w:lang w:val="en-ID"/>
               </w:rPr>
             </w:pPr>
+            <w:proofErr w:type="spellStart"/>
             <w:r>
               <w:rPr>
                 <w:rFonts w:cstheme="minorHAnsi"/>
                 <w:u w:val="single"/>
                 <w:lang w:val="en-ID"/>
               </w:rPr>
-              <w:t>Rangga Kusuma Dinata</w:t>
-            </w:r>
+              <w:t>Rangga</w:t>
+            </w:r>
+            <w:proofErr w:type="spellEnd"/>
+            <w:r>
+              <w:rPr>
+                <w:rFonts w:cstheme="minorHAnsi"/>
+                <w:u w:val="single"/>
+                <w:lang w:val="en-ID"/>
+              </w:rPr>
+              <w:t xml:space="preserve"> Kusuma </w:t>
+            </w:r>
+            <w:proofErr w:type="spellStart"/>
+            <w:r>
+              <w:rPr>
+                <w:rFonts w:cstheme="minorHAnsi"/>
+                <w:u w:val="single"/>
+                <w:lang w:val="en-ID"/>
+              </w:rPr>
+              <w:t>Dinata</w:t>
+            </w:r>
+            <w:proofErr w:type="spellEnd"/>
           </w:p>
           <w:p>
             <w:pPr>
@@ -7460,12 +10090,14 @@
                 <w:rFonts w:cstheme="minorHAnsi"/>
               </w:rPr>
             </w:pPr>
+            <w:proofErr w:type="spellStart"/>
             <w:r>
               <w:rPr>
                 <w:rFonts w:cstheme="minorHAnsi"/>
               </w:rPr>
               <w:t>Tanggal</w:t>
             </w:r>
+            <w:proofErr w:type="spellEnd"/>
           </w:p>
         </w:tc>
         <w:tc>
@@ -7506,23 +10138,23 @@
                 <w:i/>
                 <w:lang w:val="en-ID"/>
               </w:rPr>
-              <w:t>8</w:t>
-            </w:r>
-            <w:r>
-              <w:rPr>
-                <w:rFonts w:cstheme="minorHAnsi"/>
-                <w:i/>
-                <w:lang w:val="en-ID"/>
-              </w:rPr>
-              <w:t xml:space="preserve">-9 </w:t>
-            </w:r>
-            <w:r>
-              <w:rPr>
-                <w:rFonts w:cstheme="minorHAnsi"/>
-                <w:i/>
-                <w:lang w:val="en-ID"/>
-              </w:rPr>
-              <w:t>April 2020</w:t>
+              <w:t>8-</w:t>
+            </w:r>
+            <w:r>
+              <w:rPr>
+                <w:rFonts w:cstheme="minorHAnsi"/>
+                <w:i/>
+                <w:lang w:val="en-ID"/>
+              </w:rPr>
+              <w:t>10</w:t>
+            </w:r>
+            <w:r>
+              <w:rPr>
+                <w:rFonts w:cstheme="minorHAnsi"/>
+                <w:i/>
+                <w:lang w:val="en-ID"/>
+              </w:rPr>
+              <w:t xml:space="preserve"> April 2020</w:t>
             </w:r>
           </w:p>
         </w:tc>
@@ -7585,8 +10217,18 @@
                 <w:i/>
                 <w:lang w:val="en-ID"/>
               </w:rPr>
-              <w:t>14.00 – selesai</w:t>
-            </w:r>
+              <w:t xml:space="preserve">14.00 – </w:t>
+            </w:r>
+            <w:proofErr w:type="spellStart"/>
+            <w:r>
+              <w:rPr>
+                <w:rFonts w:cstheme="minorHAnsi"/>
+                <w:i/>
+                <w:lang w:val="en-ID"/>
+              </w:rPr>
+              <w:t>selesai</w:t>
+            </w:r>
+            <w:proofErr w:type="spellEnd"/>
           </w:p>
         </w:tc>
       </w:tr>
@@ -7602,12 +10244,14 @@
                 <w:rFonts w:cstheme="minorHAnsi"/>
               </w:rPr>
             </w:pPr>
+            <w:proofErr w:type="spellStart"/>
             <w:r>
               <w:rPr>
                 <w:rFonts w:cstheme="minorHAnsi"/>
               </w:rPr>
               <w:t>Tempat</w:t>
             </w:r>
+            <w:proofErr w:type="spellEnd"/>
           </w:p>
         </w:tc>
         <w:tc>
@@ -7665,12 +10309,14 @@
                 <w:rFonts w:cstheme="minorHAnsi"/>
               </w:rPr>
             </w:pPr>
+            <w:proofErr w:type="spellStart"/>
             <w:r>
               <w:rPr>
                 <w:rFonts w:cstheme="minorHAnsi"/>
               </w:rPr>
               <w:t>Kegiatan</w:t>
             </w:r>
+            <w:proofErr w:type="spellEnd"/>
           </w:p>
         </w:tc>
         <w:tc>
@@ -7705,13 +10351,41 @@
                 <w:lang w:val="id-ID"/>
               </w:rPr>
             </w:pPr>
-            <w:r>
-              <w:rPr>
-                <w:rFonts w:cstheme="minorHAnsi"/>
-                <w:i/>
-                <w:lang w:val="en-ID"/>
-              </w:rPr>
-              <w:t xml:space="preserve">Penyebaran kuesioner </w:t>
+            <w:proofErr w:type="spellStart"/>
+            <w:r>
+              <w:rPr>
+                <w:rFonts w:cstheme="minorHAnsi"/>
+                <w:i/>
+                <w:lang w:val="en-ID"/>
+              </w:rPr>
+              <w:t>Penyebaran</w:t>
+            </w:r>
+            <w:proofErr w:type="spellEnd"/>
+            <w:r>
+              <w:rPr>
+                <w:rFonts w:cstheme="minorHAnsi"/>
+                <w:i/>
+                <w:lang w:val="en-ID"/>
+              </w:rPr>
+              <w:t xml:space="preserve"> </w:t>
+            </w:r>
+            <w:proofErr w:type="spellStart"/>
+            <w:r>
+              <w:rPr>
+                <w:rFonts w:cstheme="minorHAnsi"/>
+                <w:i/>
+                <w:lang w:val="en-ID"/>
+              </w:rPr>
+              <w:t>kuesioner</w:t>
+            </w:r>
+            <w:proofErr w:type="spellEnd"/>
+            <w:r>
+              <w:rPr>
+                <w:rFonts w:cstheme="minorHAnsi"/>
+                <w:i/>
+                <w:lang w:val="en-ID"/>
+              </w:rPr>
+              <w:t xml:space="preserve"> </w:t>
             </w:r>
             <w:r>
               <w:rPr>
@@ -7847,9 +10521,19 @@
                 <w:lang w:val="id-ID"/>
               </w:rPr>
             </w:pPr>
-            <w:r>
-              <w:t>Setya Wibawa</w:t>
-            </w:r>
+            <w:proofErr w:type="spellStart"/>
+            <w:r>
+              <w:t>Setya</w:t>
+            </w:r>
+            <w:proofErr w:type="spellEnd"/>
+            <w:r>
+              <w:t xml:space="preserve"> </w:t>
+            </w:r>
+            <w:proofErr w:type="spellStart"/>
+            <w:r>
+              <w:t>Wibawa</w:t>
+            </w:r>
+            <w:proofErr w:type="spellEnd"/>
           </w:p>
         </w:tc>
         <w:tc>
@@ -7906,9 +10590,19 @@
                 <w:lang w:val="id-ID"/>
               </w:rPr>
             </w:pPr>
-            <w:r>
-              <w:t>Komang Yogananda</w:t>
-            </w:r>
+            <w:proofErr w:type="spellStart"/>
+            <w:r>
+              <w:t>Komang</w:t>
+            </w:r>
+            <w:proofErr w:type="spellEnd"/>
+            <w:r>
+              <w:t xml:space="preserve"> </w:t>
+            </w:r>
+            <w:proofErr w:type="spellStart"/>
+            <w:r>
+              <w:t>Yogananda</w:t>
+            </w:r>
+            <w:proofErr w:type="spellEnd"/>
           </w:p>
         </w:tc>
         <w:tc>
@@ -7965,9 +10659,19 @@
                 <w:lang w:val="id-ID"/>
               </w:rPr>
             </w:pPr>
-            <w:r>
-              <w:t>Yovi Agustian</w:t>
-            </w:r>
+            <w:proofErr w:type="spellStart"/>
+            <w:r>
+              <w:t>Yovi</w:t>
+            </w:r>
+            <w:proofErr w:type="spellEnd"/>
+            <w:r>
+              <w:t xml:space="preserve"> </w:t>
+            </w:r>
+            <w:proofErr w:type="spellStart"/>
+            <w:r>
+              <w:t>Agustian</w:t>
+            </w:r>
+            <w:proofErr w:type="spellEnd"/>
           </w:p>
         </w:tc>
         <w:tc>
@@ -8024,8 +10728,13 @@
                 <w:lang w:val="id-ID"/>
               </w:rPr>
             </w:pPr>
-            <w:r>
-              <w:t xml:space="preserve">Rangga Kusuma D </w:t>
+            <w:proofErr w:type="spellStart"/>
+            <w:r>
+              <w:t>Rangga</w:t>
+            </w:r>
+            <w:proofErr w:type="spellEnd"/>
+            <w:r>
+              <w:t xml:space="preserve"> Kusuma D </w:t>
             </w:r>
           </w:p>
         </w:tc>
@@ -8077,8 +10786,21 @@
                 <w:lang w:val="id-ID"/>
               </w:rPr>
             </w:pPr>
-            <w:r>
-              <w:t>Bagas Yanuar S</w:t>
+            <w:proofErr w:type="spellStart"/>
+            <w:r>
+              <w:t>Bagas</w:t>
+            </w:r>
+            <w:proofErr w:type="spellEnd"/>
+            <w:r>
+              <w:t xml:space="preserve"> </w:t>
+            </w:r>
+            <w:proofErr w:type="spellStart"/>
+            <w:r>
+              <w:t>Yanuar</w:t>
+            </w:r>
+            <w:proofErr w:type="spellEnd"/>
+            <w:r>
+              <w:t xml:space="preserve"> S</w:t>
             </w:r>
           </w:p>
         </w:tc>
@@ -8130,8 +10852,13 @@
                 <w:lang w:val="id-ID"/>
               </w:rPr>
             </w:pPr>
-            <w:r>
-              <w:t>Ersad Ahmad I</w:t>
+            <w:proofErr w:type="spellStart"/>
+            <w:r>
+              <w:t>Ersad</w:t>
+            </w:r>
+            <w:proofErr w:type="spellEnd"/>
+            <w:r>
+              <w:t xml:space="preserve"> Ahmad I</w:t>
             </w:r>
           </w:p>
         </w:tc>
@@ -8183,9 +10910,27 @@
                 <w:lang w:val="id-ID"/>
               </w:rPr>
             </w:pPr>
-            <w:r>
-              <w:t>Hisam Widi Prayoga</w:t>
-            </w:r>
+            <w:proofErr w:type="spellStart"/>
+            <w:r>
+              <w:t>Hisam</w:t>
+            </w:r>
+            <w:proofErr w:type="spellEnd"/>
+            <w:r>
+              <w:t xml:space="preserve"> </w:t>
+            </w:r>
+            <w:proofErr w:type="spellStart"/>
+            <w:r>
+              <w:t>Widi</w:t>
+            </w:r>
+            <w:proofErr w:type="spellEnd"/>
+            <w:r>
+              <w:t xml:space="preserve"> </w:t>
+            </w:r>
+            <w:proofErr w:type="spellStart"/>
+            <w:r>
+              <w:t>Prayoga</w:t>
+            </w:r>
+            <w:proofErr w:type="spellEnd"/>
           </w:p>
         </w:tc>
         <w:tc>
@@ -8238,8 +10983,13 @@
           </w:tcPr>
           <w:p>
             <w:r>
-              <w:t>Muhammad Rafi Fadhilah</w:t>
-            </w:r>
+              <w:t xml:space="preserve">Muhammad Rafi </w:t>
+            </w:r>
+            <w:proofErr w:type="spellStart"/>
+            <w:r>
+              <w:t>Fadhilah</w:t>
+            </w:r>
+            <w:proofErr w:type="spellEnd"/>
           </w:p>
         </w:tc>
         <w:tc>
@@ -8292,7 +11042,15 @@
           </w:tcPr>
           <w:p>
             <w:r>
-              <w:t>I Dewa Putu Wiprah A</w:t>
+              <w:t xml:space="preserve">I Dewa Putu </w:t>
+            </w:r>
+            <w:proofErr w:type="spellStart"/>
+            <w:r>
+              <w:t>Wiprah</w:t>
+            </w:r>
+            <w:proofErr w:type="spellEnd"/>
+            <w:r>
+              <w:t xml:space="preserve"> A</w:t>
             </w:r>
           </w:p>
         </w:tc>
@@ -8345,9 +11103,19 @@
             <w:tcW w:w="2970" w:type="dxa"/>
           </w:tcPr>
           <w:p>
-            <w:r>
-              <w:t>Zaky Thariq</w:t>
-            </w:r>
+            <w:proofErr w:type="spellStart"/>
+            <w:r>
+              <w:t>Zaky</w:t>
+            </w:r>
+            <w:proofErr w:type="spellEnd"/>
+            <w:r>
+              <w:t xml:space="preserve"> </w:t>
+            </w:r>
+            <w:proofErr w:type="spellStart"/>
+            <w:r>
+              <w:t>Thariq</w:t>
+            </w:r>
+            <w:proofErr w:type="spellEnd"/>
           </w:p>
         </w:tc>
         <w:tc>
@@ -8402,9 +11170,27 @@
             <w:tcW w:w="2970" w:type="dxa"/>
           </w:tcPr>
           <w:p>
-            <w:r>
-              <w:t>Wildan Ghiffarie Budhi</w:t>
-            </w:r>
+            <w:proofErr w:type="spellStart"/>
+            <w:r>
+              <w:t>Wildan</w:t>
+            </w:r>
+            <w:proofErr w:type="spellEnd"/>
+            <w:r>
+              <w:t xml:space="preserve"> </w:t>
+            </w:r>
+            <w:proofErr w:type="spellStart"/>
+            <w:r>
+              <w:t>Ghiffarie</w:t>
+            </w:r>
+            <w:proofErr w:type="spellEnd"/>
+            <w:r>
+              <w:t xml:space="preserve"> </w:t>
+            </w:r>
+            <w:proofErr w:type="spellStart"/>
+            <w:r>
+              <w:t>Budhi</w:t>
+            </w:r>
+            <w:proofErr w:type="spellEnd"/>
           </w:p>
         </w:tc>
         <w:tc>
@@ -8460,7 +11246,23 @@
           </w:tcPr>
           <w:p>
             <w:r>
-              <w:t xml:space="preserve">Mohammad Rizaldi Huzein </w:t>
+              <w:t xml:space="preserve">Mohammad </w:t>
+            </w:r>
+            <w:proofErr w:type="spellStart"/>
+            <w:r>
+              <w:t>Rizaldi</w:t>
+            </w:r>
+            <w:proofErr w:type="spellEnd"/>
+            <w:r>
+              <w:t xml:space="preserve"> </w:t>
+            </w:r>
+            <w:proofErr w:type="spellStart"/>
+            <w:r>
+              <w:t>Huzein</w:t>
+            </w:r>
+            <w:proofErr w:type="spellEnd"/>
+            <w:r>
+              <w:t xml:space="preserve"> </w:t>
             </w:r>
             <w:r>
               <w:t>P</w:t>
@@ -8985,6 +11787,95 @@
       </w:pPr>
     </w:lvl>
   </w:abstractNum>
+  <w:abstractNum w:abstractNumId="5" w15:restartNumberingAfterBreak="0">
+    <w:nsid w:val="7DA025FA"/>
+    <w:multiLevelType w:val="hybridMultilevel"/>
+    <w:tmpl w:val="4F4EE05E"/>
+    <w:lvl w:ilvl="0" w:tplc="0409000F">
+      <w:start w:val="1"/>
+      <w:numFmt w:val="decimal"/>
+      <w:lvlText w:val="%1."/>
+      <w:lvlJc w:val="left"/>
+      <w:pPr>
+        <w:ind w:left="720" w:hanging="360"/>
+      </w:pPr>
+      <w:rPr>
+        <w:rFonts w:hint="default"/>
+      </w:rPr>
+    </w:lvl>
+    <w:lvl w:ilvl="1" w:tplc="04090019" w:tentative="1">
+      <w:start w:val="1"/>
+      <w:numFmt w:val="lowerLetter"/>
+      <w:lvlText w:val="%2."/>
+      <w:lvlJc w:val="left"/>
+      <w:pPr>
+        <w:ind w:left="1440" w:hanging="360"/>
+      </w:pPr>
+    </w:lvl>
+    <w:lvl w:ilvl="2" w:tplc="0409001B" w:tentative="1">
+      <w:start w:val="1"/>
+      <w:numFmt w:val="lowerRoman"/>
+      <w:lvlText w:val="%3."/>
+      <w:lvlJc w:val="right"/>
+      <w:pPr>
+        <w:ind w:left="2160" w:hanging="180"/>
+      </w:pPr>
+    </w:lvl>
+    <w:lvl w:ilvl="3" w:tplc="0409000F" w:tentative="1">
+      <w:start w:val="1"/>
+      <w:numFmt w:val="decimal"/>
+      <w:lvlText w:val="%4."/>
+      <w:lvlJc w:val="left"/>
+      <w:pPr>
+        <w:ind w:left="2880" w:hanging="360"/>
+      </w:pPr>
+    </w:lvl>
+    <w:lvl w:ilvl="4" w:tplc="04090019" w:tentative="1">
+      <w:start w:val="1"/>
+      <w:numFmt w:val="lowerLetter"/>
+      <w:lvlText w:val="%5."/>
+      <w:lvlJc w:val="left"/>
+      <w:pPr>
+        <w:ind w:left="3600" w:hanging="360"/>
+      </w:pPr>
+    </w:lvl>
+    <w:lvl w:ilvl="5" w:tplc="0409001B" w:tentative="1">
+      <w:start w:val="1"/>
+      <w:numFmt w:val="lowerRoman"/>
+      <w:lvlText w:val="%6."/>
+      <w:lvlJc w:val="right"/>
+      <w:pPr>
+        <w:ind w:left="4320" w:hanging="180"/>
+      </w:pPr>
+    </w:lvl>
+    <w:lvl w:ilvl="6" w:tplc="0409000F" w:tentative="1">
+      <w:start w:val="1"/>
+      <w:numFmt w:val="decimal"/>
+      <w:lvlText w:val="%7."/>
+      <w:lvlJc w:val="left"/>
+      <w:pPr>
+        <w:ind w:left="5040" w:hanging="360"/>
+      </w:pPr>
+    </w:lvl>
+    <w:lvl w:ilvl="7" w:tplc="04090019" w:tentative="1">
+      <w:start w:val="1"/>
+      <w:numFmt w:val="lowerLetter"/>
+      <w:lvlText w:val="%8."/>
+      <w:lvlJc w:val="left"/>
+      <w:pPr>
+        <w:ind w:left="5760" w:hanging="360"/>
+      </w:pPr>
+    </w:lvl>
+    <w:lvl w:ilvl="8" w:tplc="0409001B" w:tentative="1">
+      <w:start w:val="1"/>
+      <w:numFmt w:val="lowerRoman"/>
+      <w:lvlText w:val="%9."/>
+      <w:lvlJc w:val="right"/>
+      <w:pPr>
+        <w:ind w:left="6480" w:hanging="180"/>
+      </w:pPr>
+    </w:lvl>
+  </w:abstractNum>
   <w:num w:numId="1">
     <w:abstractNumId w:val="3"/>
   </w:num>
@@ -8999,6 +11890,9 @@
   </w:num>
   <w:num w:numId="5">
     <w:abstractNumId w:val="2"/>
+  </w:num>
+  <w:num w:numId="6">
+    <w:abstractNumId w:val="5"/>
   </w:num>
 </w:numbering>
 </file>
@@ -9126,6 +12020,7 @@
     <w:lsdException w:name="HTML Sample" w:semiHidden="1" w:unhideWhenUsed="1"/>
     <w:lsdException w:name="HTML Typewriter" w:semiHidden="1" w:unhideWhenUsed="1"/>
     <w:lsdException w:name="HTML Variable" w:semiHidden="1" w:unhideWhenUsed="1"/>
+    <w:lsdException w:name="Normal Table" w:semiHidden="1" w:unhideWhenUsed="1"/>
     <w:lsdException w:name="annotation subject" w:semiHidden="1" w:unhideWhenUsed="1"/>
     <w:lsdException w:name="No List" w:semiHidden="1" w:unhideWhenUsed="1"/>
     <w:lsdException w:name="Outline List 1" w:semiHidden="1" w:unhideWhenUsed="1"/>
@@ -9168,8 +12063,11 @@
     <w:lsdException w:name="Table Contemporary" w:semiHidden="1" w:unhideWhenUsed="1"/>
     <w:lsdException w:name="Table Elegant" w:semiHidden="1" w:unhideWhenUsed="1"/>
     <w:lsdException w:name="Table Professional" w:semiHidden="1" w:unhideWhenUsed="1"/>
+    <w:lsdException w:name="Table Subtle 1" w:semiHidden="1" w:unhideWhenUsed="1"/>
     <w:lsdException w:name="Table Subtle 2" w:semiHidden="1" w:unhideWhenUsed="1"/>
     <w:lsdException w:name="Table Web 1" w:semiHidden="1" w:unhideWhenUsed="1"/>
+    <w:lsdException w:name="Table Web 2" w:semiHidden="1" w:unhideWhenUsed="1"/>
+    <w:lsdException w:name="Table Web 3" w:semiHidden="1" w:unhideWhenUsed="1"/>
     <w:lsdException w:name="Balloon Text" w:semiHidden="1" w:unhideWhenUsed="1"/>
     <w:lsdException w:name="Table Grid" w:uiPriority="39"/>
     <w:lsdException w:name="Table Theme" w:semiHidden="1" w:unhideWhenUsed="1"/>

</xml_diff>